<commit_message>
Update NDA template with new version
</commit_message>
<xml_diff>
--- a/app/templates/nda_template.docx
+++ b/app/templates/nda_template.docx
@@ -4,31 +4,27 @@
   <w:body>
     <w:p>
       <w:pPr>
-        <w:jc w:val="center"/>
-        <w:rPr>
-          <w:b/>
-          <w:sz w:val="28"/>
-          <w:szCs w:val="28"/>
-        </w:rPr>
-      </w:pPr>
-      <w:r>
-        <w:rPr>
-          <w:b/>
-          <w:sz w:val="28"/>
-          <w:szCs w:val="28"/>
+        <w:pStyle w:val="Title"/>
+        <w:rPr>
+          <w:rFonts w:ascii="Times New Roman" w:hAnsi="Times New Roman"/>
+          <w:sz w:val="24"/>
+          <w:szCs w:val="24"/>
+        </w:rPr>
+      </w:pPr>
+      <w:r>
+        <w:rPr>
+          <w:rFonts w:ascii="Times New Roman" w:hAnsi="Times New Roman"/>
+          <w:sz w:val="24"/>
+          <w:szCs w:val="24"/>
         </w:rPr>
         <w:t>MUTUAL NON-DISCLOSURE AGREEMENT</w:t>
       </w:r>
     </w:p>
-    <w:p/>
-    <w:p>
-      <w:pPr>
-        <w:rPr>
-          <w:rFonts w:ascii="Helvetica Neue" w:hAnsi="Helvetica Neue"/>
-          <w:color w:val="0E0E0E"/>
-          <w:sz w:val="21"/>
-          <w:szCs w:val="21"/>
-        </w:rPr>
+    <w:p>
+      <w:pPr>
+        <w:spacing w:after="240"/>
+        <w:ind w:firstLine="720"/>
+        <w:jc w:val="both"/>
       </w:pPr>
       <w:r>
         <w:t>This Mutual Non-Disclosure Agreement (this “</w:t>
@@ -41,15 +37,8 @@
         <w:t>Agreement</w:t>
       </w:r>
       <w:r>
-        <w:t xml:space="preserve">”) is made as of the ______ day of _____________, </w:t>
-      </w:r>
-      <w:r>
-        <w:t>2025</w:t>
-      </w:r>
-      <w:r>
-        <w:t xml:space="preserve">, between </w:t>
-      </w:r>
-      <w:proofErr w:type="gramStart"/>
+        <w:t xml:space="preserve">”) is entered into and made effective as of __________, 20__, between </w:t>
+      </w:r>
       <w:r>
         <w:rPr>
           <w:rFonts w:ascii="Helvetica Neue" w:hAnsi="Helvetica Neue"/>
@@ -59,9 +48,11 @@
           <w:sz w:val="21"/>
           <w:szCs w:val="21"/>
         </w:rPr>
-        <w:t>{{ party</w:t>
-      </w:r>
-      <w:proofErr w:type="gramEnd"/>
+        <w:t>{{ party1_name }}</w:t>
+      </w:r>
+      <w:r>
+        <w:t xml:space="preserve">, a </w:t>
+      </w:r>
       <w:r>
         <w:rPr>
           <w:rFonts w:ascii="Helvetica Neue" w:hAnsi="Helvetica Neue"/>
@@ -71,9 +62,11 @@
           <w:sz w:val="21"/>
           <w:szCs w:val="21"/>
         </w:rPr>
-        <w:t>1_</w:t>
-      </w:r>
-      <w:proofErr w:type="gramStart"/>
+        <w:t>{{ party1_state }} {{ party1_entity }}</w:t>
+      </w:r>
+      <w:r>
+        <w:t xml:space="preserve">, whose address is </w:t>
+      </w:r>
       <w:r>
         <w:rPr>
           <w:rFonts w:ascii="Helvetica Neue" w:hAnsi="Helvetica Neue"/>
@@ -83,9 +76,11 @@
           <w:sz w:val="21"/>
           <w:szCs w:val="21"/>
         </w:rPr>
-        <w:t>name }</w:t>
-      </w:r>
-      <w:proofErr w:type="gramEnd"/>
+        <w:t>{{ party1_address }}</w:t>
+      </w:r>
+      <w:r>
+        <w:t xml:space="preserve">, and </w:t>
+      </w:r>
       <w:r>
         <w:rPr>
           <w:rFonts w:ascii="Helvetica Neue" w:hAnsi="Helvetica Neue"/>
@@ -95,12 +90,14 @@
           <w:sz w:val="21"/>
           <w:szCs w:val="21"/>
         </w:rPr>
-        <w:t>}</w:t>
-      </w:r>
-      <w:r>
-        <w:t xml:space="preserve">, a </w:t>
-      </w:r>
-      <w:proofErr w:type="gramStart"/>
+        <w:t>{{ party2_name }}</w:t>
+      </w:r>
+      <w:r>
+        <w:t>,</w:t>
+      </w:r>
+      <w:r>
+        <w:t xml:space="preserve"> a </w:t>
+      </w:r>
       <w:r>
         <w:rPr>
           <w:rFonts w:ascii="Helvetica Neue" w:hAnsi="Helvetica Neue"/>
@@ -110,9 +107,11 @@
           <w:sz w:val="21"/>
           <w:szCs w:val="21"/>
         </w:rPr>
-        <w:t>{{ party</w:t>
-      </w:r>
-      <w:proofErr w:type="gramEnd"/>
+        <w:t>{{ party2_state }}</w:t>
+      </w:r>
+      <w:r>
+        <w:t xml:space="preserve">  </w:t>
+      </w:r>
       <w:r>
         <w:rPr>
           <w:rFonts w:ascii="Helvetica Neue" w:hAnsi="Helvetica Neue"/>
@@ -122,7 +121,10 @@
           <w:sz w:val="21"/>
           <w:szCs w:val="21"/>
         </w:rPr>
-        <w:t>1</w:t>
+        <w:t>{{ party2_entity }}</w:t>
+      </w:r>
+      <w:r>
+        <w:t xml:space="preserve">, whose address is </w:t>
       </w:r>
       <w:r>
         <w:rPr>
@@ -133,215 +135,40 @@
           <w:sz w:val="21"/>
           <w:szCs w:val="21"/>
         </w:rPr>
-        <w:t>_</w:t>
-      </w:r>
-      <w:proofErr w:type="gramStart"/>
-      <w:r>
-        <w:rPr>
-          <w:rFonts w:ascii="Helvetica Neue" w:hAnsi="Helvetica Neue"/>
-          <w:b/>
-          <w:bCs/>
-          <w:color w:val="0E0E0E"/>
-          <w:sz w:val="21"/>
-          <w:szCs w:val="21"/>
-        </w:rPr>
-        <w:t>state }</w:t>
-      </w:r>
-      <w:proofErr w:type="gramEnd"/>
-      <w:r>
-        <w:rPr>
-          <w:rFonts w:ascii="Helvetica Neue" w:hAnsi="Helvetica Neue"/>
-          <w:b/>
-          <w:bCs/>
-          <w:color w:val="0E0E0E"/>
-          <w:sz w:val="21"/>
-          <w:szCs w:val="21"/>
-        </w:rPr>
-        <w:t xml:space="preserve">} </w:t>
-      </w:r>
-      <w:proofErr w:type="gramStart"/>
-      <w:r>
-        <w:rPr>
-          <w:rFonts w:ascii="Helvetica Neue" w:hAnsi="Helvetica Neue"/>
-          <w:b/>
-          <w:bCs/>
-          <w:color w:val="0E0E0E"/>
-          <w:sz w:val="21"/>
-          <w:szCs w:val="21"/>
-        </w:rPr>
-        <w:t>{{ party</w:t>
-      </w:r>
-      <w:proofErr w:type="gramEnd"/>
-      <w:r>
-        <w:rPr>
-          <w:rFonts w:ascii="Helvetica Neue" w:hAnsi="Helvetica Neue"/>
-          <w:b/>
-          <w:bCs/>
-          <w:color w:val="0E0E0E"/>
-          <w:sz w:val="21"/>
-          <w:szCs w:val="21"/>
-        </w:rPr>
-        <w:t>1_</w:t>
-      </w:r>
-      <w:proofErr w:type="gramStart"/>
-      <w:r>
-        <w:rPr>
-          <w:rFonts w:ascii="Helvetica Neue" w:hAnsi="Helvetica Neue"/>
-          <w:b/>
-          <w:bCs/>
-          <w:color w:val="0E0E0E"/>
-          <w:sz w:val="21"/>
-          <w:szCs w:val="21"/>
-        </w:rPr>
-        <w:t>entity }</w:t>
-      </w:r>
-      <w:proofErr w:type="gramEnd"/>
-      <w:r>
-        <w:rPr>
-          <w:rFonts w:ascii="Helvetica Neue" w:hAnsi="Helvetica Neue"/>
-          <w:b/>
-          <w:bCs/>
-          <w:color w:val="0E0E0E"/>
-          <w:sz w:val="21"/>
-          <w:szCs w:val="21"/>
-        </w:rPr>
-        <w:t>}</w:t>
-      </w:r>
-    </w:p>
-    <w:p>
-      <w:pPr>
-        <w:rPr>
-          <w:rFonts w:ascii="Helvetica Neue" w:hAnsi="Helvetica Neue"/>
-          <w:color w:val="0E0E0E"/>
-          <w:sz w:val="21"/>
-          <w:szCs w:val="21"/>
-        </w:rPr>
-      </w:pPr>
-      <w:r>
-        <w:t xml:space="preserve">, with </w:t>
-      </w:r>
-      <w:r>
-        <w:t>their</w:t>
-      </w:r>
-      <w:r>
-        <w:t xml:space="preserve"> principal office at </w:t>
-      </w:r>
-      <w:r>
-        <w:rPr>
-          <w:rFonts w:ascii="Helvetica Neue" w:hAnsi="Helvetica Neue"/>
-          <w:b/>
-          <w:bCs/>
-          <w:color w:val="0E0E0E"/>
-          <w:sz w:val="21"/>
-          <w:szCs w:val="21"/>
-        </w:rPr>
-        <w:t>{{ party1_address }}</w:t>
-      </w:r>
-      <w:r>
-        <w:t xml:space="preserve">, and </w:t>
-      </w:r>
-      <w:r>
-        <w:rPr>
-          <w:rFonts w:ascii="Helvetica Neue" w:hAnsi="Helvetica Neue"/>
-          <w:b/>
-          <w:bCs/>
-          <w:color w:val="0E0E0E"/>
-          <w:sz w:val="21"/>
-          <w:szCs w:val="21"/>
-        </w:rPr>
-        <w:t>{{ party2_name }}</w:t>
-      </w:r>
-      <w:r>
-        <w:t xml:space="preserve">, a </w:t>
-      </w:r>
-      <w:r>
-        <w:rPr>
-          <w:rFonts w:ascii="Helvetica Neue" w:hAnsi="Helvetica Neue"/>
-          <w:b/>
-          <w:bCs/>
-          <w:color w:val="0E0E0E"/>
-          <w:sz w:val="21"/>
-          <w:szCs w:val="21"/>
-        </w:rPr>
-        <w:t>{{ party2_state }}</w:t>
-      </w:r>
-      <w:r>
-        <w:t xml:space="preserve"> </w:t>
-      </w:r>
-      <w:r>
-        <w:t xml:space="preserve"> </w:t>
-      </w:r>
-      <w:r>
-        <w:rPr>
-          <w:rFonts w:ascii="Helvetica Neue" w:hAnsi="Helvetica Neue"/>
-          <w:b/>
-          <w:bCs/>
-          <w:color w:val="0E0E0E"/>
-          <w:sz w:val="21"/>
-          <w:szCs w:val="21"/>
-        </w:rPr>
-        <w:t>{{ party</w:t>
-      </w:r>
-      <w:r>
-        <w:rPr>
-          <w:rFonts w:ascii="Helvetica Neue" w:hAnsi="Helvetica Neue"/>
-          <w:b/>
-          <w:bCs/>
-          <w:color w:val="0E0E0E"/>
-          <w:sz w:val="21"/>
-          <w:szCs w:val="21"/>
-        </w:rPr>
-        <w:t>2</w:t>
-      </w:r>
-      <w:r>
-        <w:rPr>
-          <w:rFonts w:ascii="Helvetica Neue" w:hAnsi="Helvetica Neue"/>
-          <w:b/>
-          <w:bCs/>
-          <w:color w:val="0E0E0E"/>
-          <w:sz w:val="21"/>
-          <w:szCs w:val="21"/>
-        </w:rPr>
-        <w:t>_entity }}</w:t>
-      </w:r>
-      <w:r>
-        <w:t xml:space="preserve">, with </w:t>
-      </w:r>
-      <w:r>
-        <w:t>their</w:t>
-      </w:r>
-      <w:r>
-        <w:t xml:space="preserve"> principal office at </w:t>
-      </w:r>
-      <w:r>
-        <w:rPr>
-          <w:rFonts w:ascii="Helvetica Neue" w:hAnsi="Helvetica Neue"/>
-          <w:b/>
-          <w:bCs/>
-          <w:color w:val="0E0E0E"/>
-          <w:sz w:val="21"/>
-          <w:szCs w:val="21"/>
-        </w:rPr>
         <w:t>{{ party2_address }}</w:t>
       </w:r>
       <w:r>
-        <w:rPr>
-          <w:rFonts w:ascii="Helvetica Neue" w:hAnsi="Helvetica Neue"/>
-          <w:color w:val="0E0E0E"/>
-          <w:sz w:val="21"/>
-          <w:szCs w:val="21"/>
-        </w:rPr>
-        <w:t xml:space="preserve"> </w:t>
-      </w:r>
-      <w:r>
-        <w:t>(together with its affiliates and subsidiaries).</w:t>
-      </w:r>
-    </w:p>
-    <w:p>
-      <w:pPr>
+        <w:t>.</w:t>
+      </w:r>
+    </w:p>
+    <w:p>
+      <w:pPr>
+        <w:spacing w:after="240"/>
         <w:ind w:firstLine="720"/>
         <w:jc w:val="both"/>
       </w:pPr>
+      <w:r>
+        <w:t>The above named parties</w:t>
+      </w:r>
+      <w:r>
+        <w:t xml:space="preserve"> desire to engage in discussions regarding a potential agreement or other transaction between the parties (the “</w:t>
+      </w:r>
+      <w:r>
+        <w:rPr>
+          <w:b/>
+          <w:i/>
+        </w:rPr>
+        <w:t>Purpose</w:t>
+      </w:r>
+      <w:r>
+        <w:t xml:space="preserve">”).  </w:t>
+      </w:r>
+      <w:r>
+        <w:t>In connection with such discussions, the parties may disclose to each other certain confidential information or materials</w:t>
+      </w:r>
+      <w:r>
+        <w:t>.</w:t>
+      </w:r>
     </w:p>
     <w:p>
       <w:pPr>
@@ -349,40 +176,13 @@
         <w:jc w:val="both"/>
       </w:pPr>
       <w:r>
-        <w:t xml:space="preserve">The </w:t>
-      </w:r>
-      <w:proofErr w:type="gramStart"/>
-      <w:r>
-        <w:t>above named</w:t>
-      </w:r>
-      <w:proofErr w:type="gramEnd"/>
-      <w:r>
-        <w:t xml:space="preserve"> parties desire to begin discussions regarding a business opportunity of mutual interest (the “</w:t>
-      </w:r>
-      <w:r>
-        <w:rPr>
-          <w:b/>
-          <w:i/>
-        </w:rPr>
-        <w:t>Business Purpose</w:t>
-      </w:r>
-      <w:r>
-        <w:t>”).  In connection with such discussions, the parties recognize that there is a need to disclose to each other certain confidential information to be used only for the Business Purpose and to protect such confidential information from unauthorized use and disclosure.</w:t>
-      </w:r>
-    </w:p>
-    <w:p>
-      <w:pPr>
-        <w:ind w:firstLine="720"/>
-        <w:jc w:val="both"/>
-      </w:pPr>
-    </w:p>
-    <w:p>
-      <w:pPr>
-        <w:ind w:firstLine="720"/>
-        <w:jc w:val="both"/>
-      </w:pPr>
-      <w:r>
-        <w:t>In consideration of the other party’s disclosure of such confidential information, each party agrees as follows:</w:t>
+        <w:t xml:space="preserve">In consideration of the foregoing, </w:t>
+      </w:r>
+      <w:r>
+        <w:t xml:space="preserve">the parties </w:t>
+      </w:r>
+      <w:r>
+        <w:t>agree as follows:</w:t>
       </w:r>
     </w:p>
     <w:p>
@@ -396,25 +196,47 @@
       </w:r>
       <w:r>
         <w:tab/>
+      </w:r>
+      <w:r>
+        <w:rPr>
+          <w:u w:val="single"/>
+        </w:rPr>
+        <w:t>Confidential Information</w:t>
+      </w:r>
+      <w:r>
+        <w:t xml:space="preserve">.  </w:t>
+      </w:r>
+      <w:r>
         <w:t>For purposes of this Agreement, “</w:t>
       </w:r>
       <w:r>
         <w:rPr>
           <w:b/>
+          <w:bCs/>
           <w:i/>
         </w:rPr>
         <w:t>Confidential Information</w:t>
       </w:r>
       <w:r>
-        <w:t>” means any technical or business information disclosed by one party to the other party that: (</w:t>
-      </w:r>
-      <w:proofErr w:type="spellStart"/>
-      <w:r>
-        <w:t>i</w:t>
-      </w:r>
-      <w:proofErr w:type="spellEnd"/>
-      <w:r>
-        <w:t>) if disclosed in writing, is marked “confidential” or “proprietary” at the time of such disclosure; (ii) if disclosed orally, is identified as “confidential” or “proprietary” at the time of such disclosure, and is summarized in a writing sent by the disclosing party to the receiving party within thirty (30) days after any such disclosure; or (iii) under the circumstances, a person exercising reasonable business judgment would understand to be confidential or proprietary.</w:t>
+        <w:t xml:space="preserve">” of a party means any information or materials disclosed by or on behalf of that party to the other party </w:t>
+      </w:r>
+      <w:r>
+        <w:t>before, on or after the Effective Date</w:t>
+      </w:r>
+      <w:r>
+        <w:t xml:space="preserve"> </w:t>
+      </w:r>
+      <w:r>
+        <w:t>that: (a) if disclosed in writing or in the form of tangible materials, is marked “confidential” or “proprietary” or with a similar designation at the time of such disclosure; (b) if disclosed orally or presented visually, is identified as “confidential” or “proprietary” at the time of such disclosure, and is summarized in a writing sent by the disclosing party to the receiving party within thirty (30) days after any such disclosure;</w:t>
+      </w:r>
+      <w:r>
+        <w:rPr>
+          <w:b/>
+        </w:rPr>
+        <w:t xml:space="preserve"> </w:t>
+      </w:r>
+      <w:r>
+        <w:t>or (c) due to its nature or the circumstances of its disclosure, a person exercising reasonable business judgment would understand to be confidential or proprietary.  The existence of this Agreement, the Purpose, and the fact that the parties are engaged in discussions with respect thereto will be deemed Confidential Information of each party.</w:t>
       </w:r>
     </w:p>
     <w:p>
@@ -428,41 +250,39 @@
       </w:r>
       <w:r>
         <w:tab/>
-        <w:t>Each party agrees: (</w:t>
-      </w:r>
-      <w:proofErr w:type="spellStart"/>
-      <w:r>
-        <w:t>i</w:t>
-      </w:r>
-      <w:proofErr w:type="spellEnd"/>
-      <w:r>
-        <w:t xml:space="preserve">) to maintain the other party’s Confidential Information in strict confidence; (ii) not to disclose such Confidential Information to any third parties; and (iii) not to use any such Confidential Information for any purpose except for the Business Purpose.  Each party may disclose the Confidential Information of the other party to its employees and consultants who have a bona fide need to know such Confidential Information for the Business Purpose, but solely to the extent necessary to pursue the Business Purpose and for no other purpose; </w:t>
       </w:r>
       <w:r>
         <w:rPr>
           <w:u w:val="single"/>
         </w:rPr>
-        <w:t>provided</w:t>
-      </w:r>
-      <w:r>
-        <w:t xml:space="preserve"> that each such employee and consultant first executes a written agreement (or is otherwise already bound by a written agreement) that contains use and nondisclosure restrictions at least as protective of the other party’s Confidential Information as those set forth in this Agreement.  The provisions of this Section 2 will not restrict a party from disclosing the other party’s Confidential Information to the extent required by any law or regulation; </w:t>
-      </w:r>
-      <w:r>
-        <w:rPr>
-          <w:u w:val="single"/>
-        </w:rPr>
-        <w:t>provided</w:t>
-      </w:r>
-      <w:r>
-        <w:t xml:space="preserve"> that the party required to make such a disclosure uses reasonable efforts to give the other party reasonable advance notice of such required disclosure </w:t>
-      </w:r>
-      <w:proofErr w:type="gramStart"/>
-      <w:r>
-        <w:t>in order to</w:t>
-      </w:r>
-      <w:proofErr w:type="gramEnd"/>
-      <w:r>
-        <w:t xml:space="preserve"> enable the other party to prevent or limit such disclosure.</w:t>
+        <w:t>Obligations and Restrictions</w:t>
+      </w:r>
+      <w:r>
+        <w:t xml:space="preserve">.  </w:t>
+      </w:r>
+      <w:r>
+        <w:t>Each party agrees: (a) to maintain the other party's Confidential Information in strict confidence, and protect and safeguard it using at least the same degree of care as it uses to protect the confidentiality of its own confidential information of similar importance, but no less than a commercially reasonable degree of care</w:t>
+      </w:r>
+      <w:r>
+        <w:rPr>
+          <w:rStyle w:val="EndnoteReference"/>
+        </w:rPr>
+        <w:t>;</w:t>
+      </w:r>
+      <w:r>
+        <w:t xml:space="preserve"> (b) not to disclose such Confidential Information to any third party; and (c) not to use such Confidential Information for any purpose other than the Purpose.  Each party may disclose the other party’s Confidential Information to its employees and consultants who have a bona fide need to know such Confidential Information solely for, and only to the extent necessary to pursue, the Purpose; </w:t>
+      </w:r>
+      <w:r>
+        <w:rPr>
+          <w:i/>
+        </w:rPr>
+        <w:t>provided that</w:t>
+      </w:r>
+      <w:r>
+        <w:t xml:space="preserve"> each such employee and consultant is bound by a written agreement that contains non-use and confidentiality obligations at least as protective of the other party’s Confidential Information as those set forth in this Agreement</w:t>
+      </w:r>
+      <w:r>
+        <w:t>.</w:t>
       </w:r>
     </w:p>
     <w:p>
@@ -476,7 +296,21 @@
       </w:r>
       <w:r>
         <w:tab/>
-        <w:t>The receiving party’s obligations in Section 2 will not apply to the extent any Confidential Information:</w:t>
+      </w:r>
+      <w:r>
+        <w:rPr>
+          <w:u w:val="single"/>
+        </w:rPr>
+        <w:t>Exceptions</w:t>
+      </w:r>
+      <w:r>
+        <w:t xml:space="preserve">.  </w:t>
+      </w:r>
+      <w:r>
+        <w:t>The obligations and restrictions in Section 2 will not apply to any information or materials</w:t>
+      </w:r>
+      <w:r>
+        <w:t xml:space="preserve"> that:</w:t>
       </w:r>
     </w:p>
     <w:p>
@@ -488,23 +322,18 @@
       <w:r>
         <w:t>(</w:t>
       </w:r>
-      <w:proofErr w:type="spellStart"/>
-      <w:r>
-        <w:t>i</w:t>
-      </w:r>
-      <w:proofErr w:type="spellEnd"/>
+      <w:r>
+        <w:t>a</w:t>
+      </w:r>
       <w:r>
         <w:t>)</w:t>
       </w:r>
       <w:r>
         <w:tab/>
-        <w:t xml:space="preserve">is now or hereafter becomes generally known or available to the public, through no act or omission on the part of the receiving </w:t>
-      </w:r>
-      <w:proofErr w:type="gramStart"/>
-      <w:r>
-        <w:t>party;</w:t>
-      </w:r>
-      <w:proofErr w:type="gramEnd"/>
+      </w:r>
+      <w:r>
+        <w:t>were, at the date of disclosure, or have subsequently become, generally known or available to the public through no act or failure to act by the receiving party;</w:t>
+      </w:r>
     </w:p>
     <w:p>
       <w:pPr>
@@ -513,17 +342,12 @@
         <w:jc w:val="both"/>
       </w:pPr>
       <w:r>
-        <w:t>(ii)</w:t>
+        <w:t>(b)</w:t>
       </w:r>
       <w:r>
         <w:tab/>
-        <w:t xml:space="preserve">was known, without restriction as to use or disclosure, by the receiving party prior to receiving such information from the disclosing </w:t>
-      </w:r>
-      <w:proofErr w:type="gramStart"/>
-      <w:r>
-        <w:t>party;</w:t>
-      </w:r>
-      <w:proofErr w:type="gramEnd"/>
+        <w:t>were rightfully known by the receiving party without restriction as to use or disclosure prior to receiving such information or materials from the disclosing party;</w:t>
+      </w:r>
     </w:p>
     <w:p>
       <w:pPr>
@@ -532,11 +356,11 @@
         <w:jc w:val="both"/>
       </w:pPr>
       <w:r>
-        <w:t>(iii)</w:t>
+        <w:t>(c)</w:t>
       </w:r>
       <w:r>
         <w:tab/>
-        <w:t xml:space="preserve">is rightfully acquired by the receiving party from a third party who has the right to disclose it and who provides it without restriction as to use or disclosure; or </w:t>
+        <w:t>are rightfully acquired by the receiving party from a third party who has the right to disclose such information or materials without breach of any obligation of confidentiality or restricted use to the disclosing party; or</w:t>
       </w:r>
     </w:p>
     <w:p>
@@ -547,11 +371,20 @@
       </w:pPr>
       <w:r>
         <w:lastRenderedPageBreak/>
-        <w:t>(iv)</w:t>
+        <w:t>(d)</w:t>
       </w:r>
       <w:r>
         <w:tab/>
-        <w:t>is independently developed by the receiving party without access to any Confidential Information of the disclosing party.</w:t>
+        <w:t>are independently developed by the receiving party without access to</w:t>
+      </w:r>
+      <w:r>
+        <w:t xml:space="preserve"> </w:t>
+      </w:r>
+      <w:r>
+        <w:t>any Confidential Information of the disclosing party</w:t>
+      </w:r>
+      <w:r>
+        <w:t>.</w:t>
       </w:r>
     </w:p>
     <w:p>
@@ -565,7 +398,36 @@
       </w:r>
       <w:r>
         <w:tab/>
-        <w:t>Upon the disclosing party’s request, the receiving party will promptly return to the disclosing party all tangible items and embodiments containing or consisting of the disclosing party’s Confidential Information and all copies thereof (including electronic copies) and provide the disclosing party with a written officer’s certificate certifying the receiving party’s compliance with the foregoing obligation.</w:t>
+      </w:r>
+      <w:r>
+        <w:rPr>
+          <w:u w:val="single"/>
+        </w:rPr>
+        <w:t>Compelled Disclosure</w:t>
+      </w:r>
+      <w:r>
+        <w:t xml:space="preserve">.  </w:t>
+      </w:r>
+      <w:r>
+        <w:t xml:space="preserve">Nothing in this Agreement will be deemed to restrict a party from disclosing the other party’s Confidential Information to the extent required by any order, subpoena, law, statute or regulation, </w:t>
+      </w:r>
+      <w:r>
+        <w:rPr>
+          <w:i/>
+        </w:rPr>
+        <w:t>provided that</w:t>
+      </w:r>
+      <w:r>
+        <w:t xml:space="preserve"> the party required to make such a disclosure uses reasonable efforts to give the other party sufficient advance notice to enable the other party to prevent or limit such disclosure. The receiving party shall disclose no more than that portion of the Confidential Information which</w:t>
+      </w:r>
+      <w:r>
+        <w:t xml:space="preserve"> </w:t>
+      </w:r>
+      <w:r>
+        <w:t>such order, subpoena, law, statute or regulation specifically requires the receiving party to disclose</w:t>
+      </w:r>
+      <w:r>
+        <w:t>.</w:t>
       </w:r>
     </w:p>
     <w:p>
@@ -574,14 +436,26 @@
         <w:ind w:firstLine="720"/>
         <w:jc w:val="both"/>
       </w:pPr>
-      <w:bookmarkStart w:id="0" w:name="_heading=h.gjdgxs" w:colFirst="0" w:colLast="0"/>
-      <w:bookmarkEnd w:id="0"/>
       <w:r>
         <w:t>5.</w:t>
       </w:r>
       <w:r>
         <w:tab/>
-        <w:t>All Confidential Information remains the sole and exclusive property of the disclosing party.  Each party acknowledges and agrees that nothing in this Agreement will be construed as granting any rights to the receiving party, by license or otherwise, in or to any Confidential Information of the disclosing party, or any patent, copyright or other intellectual property or proprietary rights of the disclosing party, except as specified in this Agreement.</w:t>
+      </w:r>
+      <w:r>
+        <w:rPr>
+          <w:u w:val="single"/>
+        </w:rPr>
+        <w:t>Return of Confidential Information</w:t>
+      </w:r>
+      <w:r>
+        <w:t xml:space="preserve">.  </w:t>
+      </w:r>
+      <w:r>
+        <w:t>Upon the completion or abandonment of the Purpose, or earlier upon the disclosing party’s written request, the receiving party will promptly return to the disclosing party or, at the disclosing party’s option, destroy, all tangible items and embodiments containing or consisting of the disclosing party’s Confidential Information and all copies thereof (including electronic copies), and any notes, analyses, compilations, studies, interpretations, memoranda or other documents (regardless of the form thereof) prepared by or on behalf of the receiving party that contain or are based upon the disclosing party’s Confidential Information</w:t>
+      </w:r>
+      <w:r>
+        <w:t>.</w:t>
       </w:r>
     </w:p>
     <w:p>
@@ -595,7 +469,21 @@
       </w:r>
       <w:r>
         <w:tab/>
-        <w:t>ALL CONFIDENTIAL INFORMATION IS PROVIDED BY THE DISCLOSING PARTY “AS IS.”</w:t>
+      </w:r>
+      <w:r>
+        <w:rPr>
+          <w:u w:val="single"/>
+        </w:rPr>
+        <w:t>No Obligations</w:t>
+      </w:r>
+      <w:r>
+        <w:t xml:space="preserve">.  </w:t>
+      </w:r>
+      <w:r>
+        <w:t>Each party retains the right, in its sole discretion, to determine whether to disclose any Confidential Information to the other party.  This agreement imposes no obligation on either party to negotiate or enter into any other agreements or arrangements with the other party, whether or not related to the Purpose</w:t>
+      </w:r>
+      <w:r>
+        <w:t>.</w:t>
       </w:r>
     </w:p>
     <w:p>
@@ -609,7 +497,21 @@
       </w:r>
       <w:r>
         <w:tab/>
-        <w:t>Each party acknowledges that the unauthorized use or disclosure of the disclosing party’s Confidential Information would cause the disclosing party to incur irreparable harm and significant damages, the degree of which may be difficult to ascertain.  Accordingly, each party agrees that the disclosing party will have the right to obtain immediate equitable relief to enjoin any unauthorized use or disclosure of its Confidential Information, in addition to any other rights and remedies that it may have at law or otherwise.</w:t>
+      </w:r>
+      <w:r>
+        <w:rPr>
+          <w:u w:val="single"/>
+        </w:rPr>
+        <w:t>No License</w:t>
+      </w:r>
+      <w:r>
+        <w:t xml:space="preserve">.  </w:t>
+      </w:r>
+      <w:r>
+        <w:t>All Confidential Information remains the sole and exclusive property of the disclosing party.  Each party acknowledges and agrees that nothing in this Agreement will be construed as granting any rights to the receiving party, by license or otherwise, in or to any Confidential Information of the disclosing party, or any patent, copyright or other intellectual property or proprietary rights of the disclosing party, except for the limited right of use solely for the Purpose as specified in this Agreement</w:t>
+      </w:r>
+      <w:r>
+        <w:t>.</w:t>
       </w:r>
     </w:p>
     <w:p>
@@ -623,12 +525,35 @@
       </w:r>
       <w:r>
         <w:tab/>
-        <w:t>This Agreement will be construed, interpreted, and applied in accordance with the internal laws of the State of California (excluding its body of law controlling conflicts of law).  This Agreement is the complete and exclusive statement regarding the subject matter of this Agreement and supersedes all prior agreements, understandings and communications, oral or written, between the parties regarding the subject matter of this Agreement.  Neither party may assign this Agreement, in whole or in part, without the other party’s prior written consent, and any attempted assignment without such consent will be void.</w:t>
-      </w:r>
-    </w:p>
-    <w:p>
-      <w:pPr>
-        <w:spacing w:before="240" w:after="240"/>
+      </w:r>
+      <w:r>
+        <w:rPr>
+          <w:u w:val="single"/>
+        </w:rPr>
+        <w:t>No Warranty</w:t>
+      </w:r>
+      <w:r>
+        <w:t xml:space="preserve">.  </w:t>
+      </w:r>
+      <w:r>
+        <w:rPr>
+          <w:caps/>
+        </w:rPr>
+        <w:t xml:space="preserve">All Confidential Information is provided by the disclosing party “AS IS” WITHOUT EXPRESS OR IMPLIED WARRANTIES OF ANY KIND.  </w:t>
+      </w:r>
+      <w:r>
+        <w:t>Neither party shall have any liability to the other party resulting from the Confidential Information disclosed to the other party or for its use or any errors or omissions in it</w:t>
+      </w:r>
+      <w:r>
+        <w:rPr>
+          <w:caps/>
+        </w:rPr>
+        <w:t>.</w:t>
+      </w:r>
+    </w:p>
+    <w:p>
+      <w:pPr>
+        <w:spacing w:before="240"/>
         <w:ind w:firstLine="720"/>
         <w:jc w:val="both"/>
       </w:pPr>
@@ -637,7 +562,108 @@
       </w:r>
       <w:r>
         <w:tab/>
-        <w:t>This Agreement will commence on the date first set forth above and will remain in effect for five (5) years from the date of the last disclosure of Confidential Information by either party, at which time it will terminate.</w:t>
+      </w:r>
+      <w:r>
+        <w:rPr>
+          <w:u w:val="single"/>
+        </w:rPr>
+        <w:t>Term</w:t>
+      </w:r>
+      <w:r>
+        <w:t xml:space="preserve">.  </w:t>
+      </w:r>
+      <w:r>
+        <w:t xml:space="preserve">The term of this Agreement will commence on the Effective Date and expire three (3) years thereafter; </w:t>
+      </w:r>
+      <w:r>
+        <w:rPr>
+          <w:i/>
+        </w:rPr>
+        <w:t>provided that</w:t>
+      </w:r>
+      <w:r>
+        <w:t xml:space="preserve"> either party may terminate this Agreement prior to expiration by giving written notice to the other party. Notwithstanding anything to the contrary herein, each party’s rights and obligations under this Agreement shall survive any expiration or termination of this Agreement for a period of three (3) years thereafter</w:t>
+      </w:r>
+      <w:r>
+        <w:t xml:space="preserve">, </w:t>
+      </w:r>
+      <w:r>
+        <w:t>except that, as to any Confidential Information that the disclosing party maintains as a trade secret, the receiving party’s obligations under Section 2 will remain in effect for as long such Confidential Information remains a trade secret.</w:t>
+      </w:r>
+    </w:p>
+    <w:p>
+      <w:pPr>
+        <w:spacing w:before="240"/>
+        <w:ind w:firstLine="720"/>
+        <w:jc w:val="both"/>
+      </w:pPr>
+      <w:r>
+        <w:t>10.</w:t>
+      </w:r>
+      <w:r>
+        <w:tab/>
+      </w:r>
+      <w:r>
+        <w:rPr>
+          <w:u w:val="single"/>
+        </w:rPr>
+        <w:t>Equitable Relief</w:t>
+      </w:r>
+      <w:r>
+        <w:t xml:space="preserve">.  </w:t>
+      </w:r>
+      <w:r>
+        <w:t xml:space="preserve">Each party hereby agrees that the unauthorized use or disclosure of the disclosing party’s Confidential Information may cause the disclosing party to incur irreparable harm and significant damages for which there may be no adequate remedy at law.  Accordingly, each party agrees that the disclosing party will have the right to seek immediate equitable relief to enjoin </w:t>
+      </w:r>
+      <w:r>
+        <w:lastRenderedPageBreak/>
+        <w:t>any unauthorized use or disclosure of its Confidential Information, in addition to any other rights and remedies that it may have at law or otherwise</w:t>
+      </w:r>
+      <w:r>
+        <w:t>.</w:t>
+      </w:r>
+    </w:p>
+    <w:p>
+      <w:pPr>
+        <w:spacing w:before="240"/>
+        <w:ind w:firstLine="720"/>
+        <w:jc w:val="both"/>
+      </w:pPr>
+      <w:r>
+        <w:t>11.</w:t>
+      </w:r>
+      <w:r>
+        <w:tab/>
+      </w:r>
+      <w:r>
+        <w:rPr>
+          <w:u w:val="single"/>
+        </w:rPr>
+        <w:t>Miscellaneous</w:t>
+      </w:r>
+      <w:r>
+        <w:t xml:space="preserve">.  </w:t>
+      </w:r>
+      <w:r>
+        <w:t xml:space="preserve">This Agreement will be governed and construed in accordance with the laws of the </w:t>
+      </w:r>
+      <w:r>
+        <w:t xml:space="preserve">State of </w:t>
+      </w:r>
+      <w:r>
+        <w:t>California</w:t>
+      </w:r>
+      <w:r>
+        <w:t>, without giving effect to any principles of conflict of laws that would lead to the application of the laws of another jurisdiction.  This Agreement is the complete and exclusive agreement between the parties with respect to its subject matter and supersedes all prior or contemporaneous agreements, communications and understandings, both oral and written, between the parties with respect to its subject matter.  This Agreement may be amended or modified only by a written document executed by duly authorized representatives of both parties.  If any provision of this Agreement is held invalid, illegal or unenforceable, that provision will be enforced to the maximum extent permitted by law, given the fundamental intentions of the parties, and the remaining provisions of this Agreement will remain in full force and effect.  Neither party may assign or transfer any rights or obligations under this Agreement, by operation of law or otherwise, without the other party’s prior written consent, and any attempted assignment without such consent will be void.</w:t>
+      </w:r>
+      <w:r>
+        <w:t xml:space="preserve">  Notwithstanding the foregoing, either party may, without such consent, assign this Agreement to a third party that succeeds to all or substantially all of the assigning party’s business and assets relating to the subject matter of this Agreement, whether by sale, merger, operation of law or otherwise.</w:t>
+      </w:r>
+      <w:r>
+        <w:t xml:space="preserve">  Subject to the foregoing, this Agreement is binding upon and will inure to the benefit of each of the parties and their respective successors and permitted assigns. This Agreement may be executed in counterparts, each of which will be deemed an original, and all of which together will constitute one and the same instrument</w:t>
+      </w:r>
+      <w:r>
+        <w:t>.</w:t>
       </w:r>
     </w:p>
     <w:p>
@@ -645,30 +671,52 @@
         <w:spacing w:after="240"/>
         <w:jc w:val="center"/>
         <w:rPr>
-          <w:rFonts w:ascii="Times" w:eastAsia="Times" w:hAnsi="Times" w:cs="Times"/>
+          <w:b/>
+        </w:rPr>
+      </w:pPr>
+    </w:p>
+    <w:p>
+      <w:pPr>
+        <w:spacing w:after="240"/>
+        <w:jc w:val="center"/>
+        <w:rPr>
+          <w:rFonts w:ascii="Times New Roman Bold" w:hAnsi="Times New Roman Bold"/>
           <w:b/>
           <w:smallCaps/>
+        </w:rPr>
+      </w:pPr>
+      <w:r>
+        <w:rPr>
+          <w:rFonts w:ascii="Times New Roman Bold" w:hAnsi="Times New Roman Bold"/>
+          <w:b/>
+          <w:smallCaps/>
+        </w:rPr>
+        <w:t xml:space="preserve"> [Signature Page Follows]</w:t>
+      </w:r>
+    </w:p>
+    <w:p>
+      <w:pPr>
+        <w:spacing w:after="240"/>
+        <w:ind w:firstLine="720"/>
+        <w:jc w:val="both"/>
+        <w:rPr>
+          <w:b/>
         </w:rPr>
         <w:sectPr>
           <w:headerReference w:type="default" r:id="rId7"/>
           <w:footerReference w:type="even" r:id="rId8"/>
           <w:footerReference w:type="default" r:id="rId9"/>
           <w:footerReference w:type="first" r:id="rId10"/>
-          <w:pgSz w:w="12240" w:h="15840"/>
+          <w:endnotePr>
+            <w:numFmt w:val="decimal"/>
+          </w:endnotePr>
+          <w:pgSz w:w="12240" w:h="15840" w:code="1"/>
           <w:pgMar w:top="1152" w:right="1296" w:bottom="1152" w:left="1296" w:header="288" w:footer="576" w:gutter="0"/>
           <w:pgNumType w:start="1"/>
           <w:cols w:space="720"/>
           <w:titlePg/>
         </w:sectPr>
       </w:pPr>
-      <w:r>
-        <w:rPr>
-          <w:rFonts w:ascii="Times" w:eastAsia="Times" w:hAnsi="Times" w:cs="Times"/>
-          <w:b/>
-          <w:smallCaps/>
-        </w:rPr>
-        <w:t>[Signature Page Follows]</w:t>
-      </w:r>
     </w:p>
     <w:p>
       <w:pPr>
@@ -684,29 +732,27 @@
         <w:t>IN WITNESS WHEREOF,</w:t>
       </w:r>
       <w:r>
-        <w:t xml:space="preserve"> the parties hereto have executed this Mutual Non-Disclosure Agreement by their duly authorized officers or representatives as of the date first set forth above.</w:t>
-      </w:r>
-    </w:p>
-    <w:p>
-      <w:pPr>
-        <w:spacing w:after="240"/>
-        <w:ind w:firstLine="720"/>
-        <w:jc w:val="both"/>
-      </w:pPr>
+        <w:t xml:space="preserve"> the parties hereto have executed this Mutual Non-Disclosure Agreement by their duly authorized officers or representatives as of </w:t>
+      </w:r>
+      <w:r>
+        <w:t>the date first set forth above.</w:t>
+      </w:r>
     </w:p>
     <w:tbl>
       <w:tblPr>
-        <w:tblStyle w:val="a0"/>
-        <w:tblW w:w="9450" w:type="dxa"/>
+        <w:tblW w:w="9604" w:type="dxa"/>
         <w:jc w:val="center"/>
-        <w:tblLayout w:type="fixed"/>
-        <w:tblLook w:val="0000" w:firstRow="0" w:lastRow="0" w:firstColumn="0" w:lastColumn="0" w:noHBand="0" w:noVBand="0"/>
+        <w:tblCellMar>
+          <w:left w:w="202" w:type="dxa"/>
+          <w:right w:w="216" w:type="dxa"/>
+        </w:tblCellMar>
+        <w:tblLook w:val="01E0" w:firstRow="1" w:lastRow="1" w:firstColumn="1" w:lastColumn="1" w:noHBand="0" w:noVBand="0"/>
       </w:tblPr>
       <w:tblGrid>
         <w:gridCol w:w="1405"/>
-        <w:gridCol w:w="3365"/>
+        <w:gridCol w:w="3618"/>
         <w:gridCol w:w="1405"/>
-        <w:gridCol w:w="3275"/>
+        <w:gridCol w:w="3176"/>
       </w:tblGrid>
       <w:tr>
         <w:trPr>
@@ -714,15 +760,15 @@
         </w:trPr>
         <w:tc>
           <w:tcPr>
-            <w:tcW w:w="4770" w:type="dxa"/>
+            <w:tcW w:w="5023" w:type="dxa"/>
             <w:gridSpan w:val="2"/>
           </w:tcPr>
           <w:p>
             <w:pPr>
               <w:tabs>
-                <w:tab w:val="left" w:pos="4320"/>
+                <w:tab w:val="left" w:leader="underscore" w:pos="4320"/>
                 <w:tab w:val="left" w:pos="5040"/>
-                <w:tab w:val="left" w:pos="9072"/>
+                <w:tab w:val="left" w:leader="underscore" w:pos="9072"/>
               </w:tabs>
             </w:pPr>
             <w:r>
@@ -734,7 +780,29 @@
                 <w:sz w:val="21"/>
                 <w:szCs w:val="21"/>
               </w:rPr>
-              <w:t>{{ party1_name }}</w:t>
+              <w:t>{{ party</w:t>
+            </w:r>
+            <w:r>
+              <w:rPr>
+                <w:rFonts w:ascii="Helvetica Neue" w:hAnsi="Helvetica Neue"/>
+                <w:b/>
+                <w:bCs/>
+                <w:color w:val="0E0E0E"/>
+                <w:sz w:val="21"/>
+                <w:szCs w:val="21"/>
+              </w:rPr>
+              <w:t>1</w:t>
+            </w:r>
+            <w:r>
+              <w:rPr>
+                <w:rFonts w:ascii="Helvetica Neue" w:hAnsi="Helvetica Neue"/>
+                <w:b/>
+                <w:bCs/>
+                <w:color w:val="0E0E0E"/>
+                <w:sz w:val="21"/>
+                <w:szCs w:val="21"/>
+              </w:rPr>
+              <w:t>_name }}</w:t>
             </w:r>
             <w:r>
               <w:rPr>
@@ -746,19 +814,18 @@
         </w:tc>
         <w:tc>
           <w:tcPr>
-            <w:tcW w:w="4680" w:type="dxa"/>
+            <w:tcW w:w="4581" w:type="dxa"/>
             <w:gridSpan w:val="2"/>
           </w:tcPr>
           <w:p>
             <w:pPr>
               <w:tabs>
-                <w:tab w:val="left" w:pos="4320"/>
+                <w:tab w:val="left" w:leader="underscore" w:pos="4320"/>
                 <w:tab w:val="left" w:pos="5040"/>
-                <w:tab w:val="left" w:pos="9072"/>
+                <w:tab w:val="left" w:leader="underscore" w:pos="9072"/>
               </w:tabs>
               <w:jc w:val="both"/>
             </w:pPr>
-            <w:proofErr w:type="gramStart"/>
             <w:r>
               <w:rPr>
                 <w:rFonts w:ascii="Helvetica Neue" w:hAnsi="Helvetica Neue"/>
@@ -768,25 +835,19 @@
                 <w:sz w:val="21"/>
                 <w:szCs w:val="21"/>
               </w:rPr>
-              <w:t>{{ party</w:t>
-            </w:r>
-            <w:proofErr w:type="gramEnd"/>
-            <w:r>
-              <w:rPr>
-                <w:rFonts w:ascii="Helvetica Neue" w:hAnsi="Helvetica Neue"/>
-                <w:b/>
-                <w:bCs/>
-                <w:color w:val="0E0E0E"/>
-                <w:sz w:val="21"/>
-                <w:szCs w:val="21"/>
-              </w:rPr>
-              <w:t>2_name }}</w:t>
+              <w:t>{{ party2_name }}</w:t>
             </w:r>
             <w:r>
               <w:rPr>
                 <w:b/>
               </w:rPr>
               <w:t>:</w:t>
+            </w:r>
+            <w:r>
+              <w:rPr>
+                <w:b/>
+              </w:rPr>
+              <w:t>`</w:t>
             </w:r>
           </w:p>
         </w:tc>
@@ -802,9 +863,9 @@
           <w:p>
             <w:pPr>
               <w:tabs>
-                <w:tab w:val="left" w:pos="4320"/>
+                <w:tab w:val="left" w:leader="underscore" w:pos="4320"/>
                 <w:tab w:val="left" w:pos="5040"/>
-                <w:tab w:val="left" w:pos="9072"/>
+                <w:tab w:val="left" w:leader="underscore" w:pos="9072"/>
               </w:tabs>
               <w:spacing w:before="360"/>
               <w:jc w:val="both"/>
@@ -816,17 +877,17 @@
         </w:tc>
         <w:tc>
           <w:tcPr>
-            <w:tcW w:w="3365" w:type="dxa"/>
+            <w:tcW w:w="3618" w:type="dxa"/>
             <w:tcBorders>
-              <w:bottom w:val="single" w:sz="4" w:space="0" w:color="000000"/>
+              <w:bottom w:val="single" w:sz="4" w:space="0" w:color="auto"/>
             </w:tcBorders>
           </w:tcPr>
           <w:p>
             <w:pPr>
               <w:tabs>
-                <w:tab w:val="left" w:pos="4320"/>
+                <w:tab w:val="left" w:leader="underscore" w:pos="4320"/>
                 <w:tab w:val="left" w:pos="5040"/>
-                <w:tab w:val="left" w:pos="9072"/>
+                <w:tab w:val="left" w:leader="underscore" w:pos="9072"/>
               </w:tabs>
               <w:spacing w:before="360"/>
               <w:jc w:val="both"/>
@@ -840,9 +901,9 @@
           <w:p>
             <w:pPr>
               <w:tabs>
-                <w:tab w:val="left" w:pos="4320"/>
+                <w:tab w:val="left" w:leader="underscore" w:pos="4320"/>
                 <w:tab w:val="left" w:pos="5040"/>
-                <w:tab w:val="left" w:pos="9072"/>
+                <w:tab w:val="left" w:leader="underscore" w:pos="9072"/>
               </w:tabs>
               <w:spacing w:before="360"/>
               <w:jc w:val="both"/>
@@ -854,17 +915,17 @@
         </w:tc>
         <w:tc>
           <w:tcPr>
-            <w:tcW w:w="3275" w:type="dxa"/>
+            <w:tcW w:w="3176" w:type="dxa"/>
             <w:tcBorders>
-              <w:bottom w:val="single" w:sz="4" w:space="0" w:color="000000"/>
+              <w:bottom w:val="single" w:sz="4" w:space="0" w:color="auto"/>
             </w:tcBorders>
           </w:tcPr>
           <w:p>
             <w:pPr>
               <w:tabs>
-                <w:tab w:val="left" w:pos="4320"/>
+                <w:tab w:val="left" w:leader="underscore" w:pos="4320"/>
                 <w:tab w:val="left" w:pos="5040"/>
-                <w:tab w:val="left" w:pos="9072"/>
+                <w:tab w:val="left" w:leader="underscore" w:pos="9072"/>
               </w:tabs>
               <w:spacing w:before="360"/>
               <w:jc w:val="both"/>
@@ -883,9 +944,9 @@
           <w:p>
             <w:pPr>
               <w:tabs>
-                <w:tab w:val="left" w:pos="4320"/>
+                <w:tab w:val="left" w:leader="underscore" w:pos="4320"/>
                 <w:tab w:val="left" w:pos="5040"/>
-                <w:tab w:val="left" w:pos="9072"/>
+                <w:tab w:val="left" w:leader="underscore" w:pos="9072"/>
               </w:tabs>
               <w:spacing w:before="360"/>
               <w:jc w:val="both"/>
@@ -897,18 +958,18 @@
         </w:tc>
         <w:tc>
           <w:tcPr>
-            <w:tcW w:w="3365" w:type="dxa"/>
+            <w:tcW w:w="3618" w:type="dxa"/>
             <w:tcBorders>
-              <w:top w:val="single" w:sz="4" w:space="0" w:color="000000"/>
-              <w:bottom w:val="single" w:sz="4" w:space="0" w:color="000000"/>
+              <w:top w:val="single" w:sz="4" w:space="0" w:color="auto"/>
+              <w:bottom w:val="single" w:sz="4" w:space="0" w:color="auto"/>
             </w:tcBorders>
           </w:tcPr>
           <w:p>
             <w:pPr>
               <w:tabs>
-                <w:tab w:val="left" w:pos="4320"/>
+                <w:tab w:val="left" w:leader="underscore" w:pos="4320"/>
                 <w:tab w:val="left" w:pos="5040"/>
-                <w:tab w:val="left" w:pos="9072"/>
+                <w:tab w:val="left" w:leader="underscore" w:pos="9072"/>
               </w:tabs>
               <w:spacing w:before="360"/>
               <w:jc w:val="both"/>
@@ -922,9 +983,9 @@
           <w:p>
             <w:pPr>
               <w:tabs>
-                <w:tab w:val="left" w:pos="4320"/>
+                <w:tab w:val="left" w:leader="underscore" w:pos="4320"/>
                 <w:tab w:val="left" w:pos="5040"/>
-                <w:tab w:val="left" w:pos="9072"/>
+                <w:tab w:val="left" w:leader="underscore" w:pos="9072"/>
               </w:tabs>
               <w:spacing w:before="360"/>
               <w:jc w:val="both"/>
@@ -936,18 +997,18 @@
         </w:tc>
         <w:tc>
           <w:tcPr>
-            <w:tcW w:w="3275" w:type="dxa"/>
+            <w:tcW w:w="3176" w:type="dxa"/>
             <w:tcBorders>
-              <w:top w:val="single" w:sz="4" w:space="0" w:color="000000"/>
-              <w:bottom w:val="single" w:sz="4" w:space="0" w:color="000000"/>
+              <w:top w:val="single" w:sz="4" w:space="0" w:color="auto"/>
+              <w:bottom w:val="single" w:sz="4" w:space="0" w:color="auto"/>
             </w:tcBorders>
           </w:tcPr>
           <w:p>
             <w:pPr>
               <w:tabs>
-                <w:tab w:val="left" w:pos="4320"/>
+                <w:tab w:val="left" w:leader="underscore" w:pos="4320"/>
                 <w:tab w:val="left" w:pos="5040"/>
-                <w:tab w:val="left" w:pos="9072"/>
+                <w:tab w:val="left" w:leader="underscore" w:pos="9072"/>
               </w:tabs>
               <w:spacing w:before="360"/>
               <w:jc w:val="both"/>
@@ -966,9 +1027,9 @@
           <w:p>
             <w:pPr>
               <w:tabs>
-                <w:tab w:val="left" w:pos="4320"/>
+                <w:tab w:val="left" w:leader="underscore" w:pos="4320"/>
                 <w:tab w:val="left" w:pos="5040"/>
-                <w:tab w:val="left" w:pos="9072"/>
+                <w:tab w:val="left" w:leader="underscore" w:pos="9072"/>
               </w:tabs>
               <w:spacing w:before="360"/>
               <w:jc w:val="both"/>
@@ -980,18 +1041,18 @@
         </w:tc>
         <w:tc>
           <w:tcPr>
-            <w:tcW w:w="3365" w:type="dxa"/>
+            <w:tcW w:w="3618" w:type="dxa"/>
             <w:tcBorders>
-              <w:top w:val="single" w:sz="4" w:space="0" w:color="000000"/>
-              <w:bottom w:val="single" w:sz="4" w:space="0" w:color="000000"/>
+              <w:top w:val="single" w:sz="4" w:space="0" w:color="auto"/>
+              <w:bottom w:val="single" w:sz="4" w:space="0" w:color="auto"/>
             </w:tcBorders>
           </w:tcPr>
           <w:p>
             <w:pPr>
               <w:tabs>
-                <w:tab w:val="left" w:pos="4320"/>
+                <w:tab w:val="left" w:leader="underscore" w:pos="4320"/>
                 <w:tab w:val="left" w:pos="5040"/>
-                <w:tab w:val="left" w:pos="9072"/>
+                <w:tab w:val="left" w:leader="underscore" w:pos="9072"/>
               </w:tabs>
               <w:spacing w:before="360"/>
               <w:jc w:val="both"/>
@@ -1005,9 +1066,9 @@
           <w:p>
             <w:pPr>
               <w:tabs>
-                <w:tab w:val="left" w:pos="4320"/>
+                <w:tab w:val="left" w:leader="underscore" w:pos="4320"/>
                 <w:tab w:val="left" w:pos="5040"/>
-                <w:tab w:val="left" w:pos="9072"/>
+                <w:tab w:val="left" w:leader="underscore" w:pos="9072"/>
               </w:tabs>
               <w:spacing w:before="360"/>
               <w:jc w:val="both"/>
@@ -1019,18 +1080,18 @@
         </w:tc>
         <w:tc>
           <w:tcPr>
-            <w:tcW w:w="3275" w:type="dxa"/>
+            <w:tcW w:w="3176" w:type="dxa"/>
             <w:tcBorders>
-              <w:top w:val="single" w:sz="4" w:space="0" w:color="000000"/>
-              <w:bottom w:val="single" w:sz="4" w:space="0" w:color="000000"/>
+              <w:top w:val="single" w:sz="4" w:space="0" w:color="auto"/>
+              <w:bottom w:val="single" w:sz="4" w:space="0" w:color="auto"/>
             </w:tcBorders>
           </w:tcPr>
           <w:p>
             <w:pPr>
               <w:tabs>
-                <w:tab w:val="left" w:pos="4320"/>
+                <w:tab w:val="left" w:leader="underscore" w:pos="4320"/>
                 <w:tab w:val="left" w:pos="5040"/>
-                <w:tab w:val="left" w:pos="9072"/>
+                <w:tab w:val="left" w:leader="underscore" w:pos="9072"/>
               </w:tabs>
               <w:spacing w:before="360"/>
               <w:jc w:val="both"/>
@@ -1065,44 +1126,28 @@
     <w:p/>
     <w:p/>
     <w:p/>
+    <w:p/>
     <w:p>
       <w:pPr>
         <w:jc w:val="center"/>
-      </w:pPr>
-    </w:p>
-    <w:p>
-      <w:pPr>
-        <w:jc w:val="center"/>
-        <w:rPr>
-          <w:rFonts w:ascii="Times" w:eastAsia="Times" w:hAnsi="Times" w:cs="Times"/>
+        <w:rPr>
+          <w:rFonts w:ascii="Times New Roman Bold" w:hAnsi="Times New Roman Bold"/>
           <w:b/>
           <w:smallCaps/>
         </w:rPr>
       </w:pPr>
-    </w:p>
-    <w:p>
-      <w:pPr>
-        <w:jc w:val="center"/>
-        <w:rPr>
-          <w:rFonts w:ascii="Times" w:eastAsia="Times" w:hAnsi="Times" w:cs="Times"/>
-          <w:b/>
-          <w:smallCaps/>
-        </w:rPr>
-      </w:pPr>
-      <w:r>
-        <w:rPr>
-          <w:rFonts w:ascii="Times" w:eastAsia="Times" w:hAnsi="Times" w:cs="Times"/>
-          <w:b/>
-          <w:smallCaps/>
-        </w:rPr>
-        <w:t>[Signature Page to Mutual Non-Disclosure Agreement]</w:t>
-      </w:r>
     </w:p>
     <w:p/>
     <w:p/>
     <w:sectPr>
       <w:footerReference w:type="default" r:id="rId11"/>
       <w:footerReference w:type="first" r:id="rId12"/>
+      <w:footnotePr>
+        <w:numFmt w:val="lowerRoman"/>
+      </w:footnotePr>
+      <w:endnotePr>
+        <w:numFmt w:val="decimal"/>
+      </w:endnotePr>
       <w:pgSz w:w="12240" w:h="15840"/>
       <w:pgMar w:top="1440" w:right="1440" w:bottom="1440" w:left="1440" w:header="288" w:footer="576" w:gutter="0"/>
       <w:pgNumType w:start="1"/>
@@ -1136,13 +1181,13 @@
 <w:ftr xmlns:wpc="http://schemas.microsoft.com/office/word/2010/wordprocessingCanvas" xmlns:cx="http://schemas.microsoft.com/office/drawing/2014/chartex" xmlns:cx1="http://schemas.microsoft.com/office/drawing/2015/9/8/chartex" xmlns:cx2="http://schemas.microsoft.com/office/drawing/2015/10/21/chartex" xmlns:cx3="http://schemas.microsoft.com/office/drawing/2016/5/9/chartex" xmlns:cx4="http://schemas.microsoft.com/office/drawing/2016/5/10/chartex" xmlns:cx5="http://schemas.microsoft.com/office/drawing/2016/5/11/chartex" xmlns:cx6="http://schemas.microsoft.com/office/drawing/2016/5/12/chartex" xmlns:cx7="http://schemas.microsoft.com/office/drawing/2016/5/13/chartex" xmlns:cx8="http://schemas.microsoft.com/office/drawing/2016/5/14/chartex" xmlns:mc="http://schemas.openxmlformats.org/markup-compatibility/2006" xmlns:aink="http://schemas.microsoft.com/office/drawing/2016/ink" xmlns:am3d="http://schemas.microsoft.com/office/drawing/2017/model3d" xmlns:o="urn:schemas-microsoft-com:office:office" xmlns:oel="http://schemas.microsoft.com/office/2019/extlst" xmlns:r="http://schemas.openxmlformats.org/officeDocument/2006/relationships" xmlns:m="http://schemas.openxmlformats.org/officeDocument/2006/math" xmlns:v="urn:schemas-microsoft-com:vml" xmlns:wp14="http://schemas.microsoft.com/office/word/2010/wordprocessingDrawing" xmlns:wp="http://schemas.openxmlformats.org/drawingml/2006/wordprocessingDrawing" xmlns:w10="urn:schemas-microsoft-com:office:word" xmlns:w="http://schemas.openxmlformats.org/wordprocessingml/2006/main" xmlns:w14="http://schemas.microsoft.com/office/word/2010/wordml" xmlns:w15="http://schemas.microsoft.com/office/word/2012/wordml" xmlns:w16cex="http://schemas.microsoft.com/office/word/2018/wordml/cex" xmlns:w16cid="http://schemas.microsoft.com/office/word/2016/wordml/cid" xmlns:w16="http://schemas.microsoft.com/office/word/2018/wordml" xmlns:w16du="http://schemas.microsoft.com/office/word/2023/wordml/word16du" xmlns:w16sdtdh="http://schemas.microsoft.com/office/word/2020/wordml/sdtdatahash" xmlns:w16sdtfl="http://schemas.microsoft.com/office/word/2024/wordml/sdtformatlock" xmlns:w16se="http://schemas.microsoft.com/office/word/2015/wordml/symex" xmlns:wpg="http://schemas.microsoft.com/office/word/2010/wordprocessingGroup" xmlns:wpi="http://schemas.microsoft.com/office/word/2010/wordprocessingInk" xmlns:wne="http://schemas.microsoft.com/office/word/2006/wordml" xmlns:wps="http://schemas.microsoft.com/office/word/2010/wordprocessingShape" mc:Ignorable="w14 w15 w16se w16cid w16 w16cex w16sdtdh w16sdtfl w16du wp14">
   <w:p>
     <w:pPr>
-      <w:jc w:val="center"/>
+      <w:framePr w:wrap="around" w:vAnchor="text" w:hAnchor="margin" w:xAlign="center" w:y="1"/>
     </w:pPr>
     <w:r>
       <w:fldChar w:fldCharType="begin"/>
     </w:r>
     <w:r>
-      <w:instrText>PAGE</w:instrText>
+      <w:instrText xml:space="preserve">PAGE  </w:instrText>
     </w:r>
     <w:r>
       <w:fldChar w:fldCharType="separate"/>
@@ -1159,62 +1204,30 @@
 <w:ftr xmlns:wpc="http://schemas.microsoft.com/office/word/2010/wordprocessingCanvas" xmlns:cx="http://schemas.microsoft.com/office/drawing/2014/chartex" xmlns:cx1="http://schemas.microsoft.com/office/drawing/2015/9/8/chartex" xmlns:cx2="http://schemas.microsoft.com/office/drawing/2015/10/21/chartex" xmlns:cx3="http://schemas.microsoft.com/office/drawing/2016/5/9/chartex" xmlns:cx4="http://schemas.microsoft.com/office/drawing/2016/5/10/chartex" xmlns:cx5="http://schemas.microsoft.com/office/drawing/2016/5/11/chartex" xmlns:cx6="http://schemas.microsoft.com/office/drawing/2016/5/12/chartex" xmlns:cx7="http://schemas.microsoft.com/office/drawing/2016/5/13/chartex" xmlns:cx8="http://schemas.microsoft.com/office/drawing/2016/5/14/chartex" xmlns:mc="http://schemas.openxmlformats.org/markup-compatibility/2006" xmlns:aink="http://schemas.microsoft.com/office/drawing/2016/ink" xmlns:am3d="http://schemas.microsoft.com/office/drawing/2017/model3d" xmlns:o="urn:schemas-microsoft-com:office:office" xmlns:oel="http://schemas.microsoft.com/office/2019/extlst" xmlns:r="http://schemas.openxmlformats.org/officeDocument/2006/relationships" xmlns:m="http://schemas.openxmlformats.org/officeDocument/2006/math" xmlns:v="urn:schemas-microsoft-com:vml" xmlns:wp14="http://schemas.microsoft.com/office/word/2010/wordprocessingDrawing" xmlns:wp="http://schemas.openxmlformats.org/drawingml/2006/wordprocessingDrawing" xmlns:w10="urn:schemas-microsoft-com:office:word" xmlns:w="http://schemas.openxmlformats.org/wordprocessingml/2006/main" xmlns:w14="http://schemas.microsoft.com/office/word/2010/wordml" xmlns:w15="http://schemas.microsoft.com/office/word/2012/wordml" xmlns:w16cex="http://schemas.microsoft.com/office/word/2018/wordml/cex" xmlns:w16cid="http://schemas.microsoft.com/office/word/2016/wordml/cid" xmlns:w16="http://schemas.microsoft.com/office/word/2018/wordml" xmlns:w16du="http://schemas.microsoft.com/office/word/2023/wordml/word16du" xmlns:w16sdtdh="http://schemas.microsoft.com/office/word/2020/wordml/sdtdatahash" xmlns:w16sdtfl="http://schemas.microsoft.com/office/word/2024/wordml/sdtformatlock" xmlns:w16se="http://schemas.microsoft.com/office/word/2015/wordml/symex" xmlns:wpg="http://schemas.microsoft.com/office/word/2010/wordprocessingGroup" xmlns:wpi="http://schemas.microsoft.com/office/word/2010/wordprocessingInk" xmlns:wne="http://schemas.microsoft.com/office/word/2006/wordml" xmlns:wps="http://schemas.microsoft.com/office/word/2010/wordprocessingShape" mc:Ignorable="w14 w15 w16se w16cid w16 w16cex w16sdtdh w16sdtfl w16du wp14">
   <w:p>
     <w:pPr>
-      <w:pBdr>
-        <w:top w:val="nil"/>
-        <w:left w:val="nil"/>
-        <w:bottom w:val="nil"/>
-        <w:right w:val="nil"/>
-        <w:between w:val="nil"/>
-      </w:pBdr>
-      <w:tabs>
-        <w:tab w:val="center" w:pos="4824"/>
-        <w:tab w:val="right" w:pos="9648"/>
-      </w:tabs>
-      <w:rPr>
-        <w:color w:val="000000"/>
-      </w:rPr>
+      <w:pStyle w:val="Footer"/>
     </w:pPr>
     <w:r>
-      <w:rPr>
-        <w:color w:val="000000"/>
-      </w:rPr>
       <w:tab/>
     </w:r>
     <w:r>
-      <w:rPr>
-        <w:color w:val="000000"/>
-      </w:rPr>
       <w:fldChar w:fldCharType="begin"/>
     </w:r>
     <w:r>
-      <w:rPr>
-        <w:color w:val="000000"/>
-      </w:rPr>
-      <w:instrText>PAGE</w:instrText>
+      <w:instrText xml:space="preserve"> PAGE \* MERGEFORMAT \* MERGEFORMAT </w:instrText>
     </w:r>
     <w:r>
-      <w:rPr>
-        <w:color w:val="000000"/>
-      </w:rPr>
       <w:fldChar w:fldCharType="separate"/>
     </w:r>
     <w:r>
       <w:rPr>
         <w:noProof/>
-        <w:color w:val="000000"/>
       </w:rPr>
-      <w:t>2</w:t>
+      <w:t>4</w:t>
     </w:r>
     <w:r>
-      <w:rPr>
-        <w:color w:val="000000"/>
-      </w:rPr>
       <w:fldChar w:fldCharType="end"/>
     </w:r>
     <w:r>
-      <w:rPr>
-        <w:color w:val="000000"/>
-      </w:rPr>
       <w:tab/>
     </w:r>
   </w:p>
@@ -1225,62 +1238,12 @@
 <w:ftr xmlns:wpc="http://schemas.microsoft.com/office/word/2010/wordprocessingCanvas" xmlns:cx="http://schemas.microsoft.com/office/drawing/2014/chartex" xmlns:cx1="http://schemas.microsoft.com/office/drawing/2015/9/8/chartex" xmlns:cx2="http://schemas.microsoft.com/office/drawing/2015/10/21/chartex" xmlns:cx3="http://schemas.microsoft.com/office/drawing/2016/5/9/chartex" xmlns:cx4="http://schemas.microsoft.com/office/drawing/2016/5/10/chartex" xmlns:cx5="http://schemas.microsoft.com/office/drawing/2016/5/11/chartex" xmlns:cx6="http://schemas.microsoft.com/office/drawing/2016/5/12/chartex" xmlns:cx7="http://schemas.microsoft.com/office/drawing/2016/5/13/chartex" xmlns:cx8="http://schemas.microsoft.com/office/drawing/2016/5/14/chartex" xmlns:mc="http://schemas.openxmlformats.org/markup-compatibility/2006" xmlns:aink="http://schemas.microsoft.com/office/drawing/2016/ink" xmlns:am3d="http://schemas.microsoft.com/office/drawing/2017/model3d" xmlns:o="urn:schemas-microsoft-com:office:office" xmlns:oel="http://schemas.microsoft.com/office/2019/extlst" xmlns:r="http://schemas.openxmlformats.org/officeDocument/2006/relationships" xmlns:m="http://schemas.openxmlformats.org/officeDocument/2006/math" xmlns:v="urn:schemas-microsoft-com:vml" xmlns:wp14="http://schemas.microsoft.com/office/word/2010/wordprocessingDrawing" xmlns:wp="http://schemas.openxmlformats.org/drawingml/2006/wordprocessingDrawing" xmlns:w10="urn:schemas-microsoft-com:office:word" xmlns:w="http://schemas.openxmlformats.org/wordprocessingml/2006/main" xmlns:w14="http://schemas.microsoft.com/office/word/2010/wordml" xmlns:w15="http://schemas.microsoft.com/office/word/2012/wordml" xmlns:w16cex="http://schemas.microsoft.com/office/word/2018/wordml/cex" xmlns:w16cid="http://schemas.microsoft.com/office/word/2016/wordml/cid" xmlns:w16="http://schemas.microsoft.com/office/word/2018/wordml" xmlns:w16du="http://schemas.microsoft.com/office/word/2023/wordml/word16du" xmlns:w16sdtdh="http://schemas.microsoft.com/office/word/2020/wordml/sdtdatahash" xmlns:w16sdtfl="http://schemas.microsoft.com/office/word/2024/wordml/sdtformatlock" xmlns:w16se="http://schemas.microsoft.com/office/word/2015/wordml/symex" xmlns:wpg="http://schemas.microsoft.com/office/word/2010/wordprocessingGroup" xmlns:wpi="http://schemas.microsoft.com/office/word/2010/wordprocessingInk" xmlns:wne="http://schemas.microsoft.com/office/word/2006/wordml" xmlns:wps="http://schemas.microsoft.com/office/word/2010/wordprocessingShape" mc:Ignorable="w14 w15 w16se w16cid w16 w16cex w16sdtdh w16sdtfl w16du wp14">
   <w:p>
     <w:pPr>
-      <w:pBdr>
-        <w:top w:val="nil"/>
-        <w:left w:val="nil"/>
-        <w:bottom w:val="nil"/>
-        <w:right w:val="nil"/>
-        <w:between w:val="nil"/>
-      </w:pBdr>
-      <w:tabs>
-        <w:tab w:val="center" w:pos="4824"/>
-        <w:tab w:val="right" w:pos="9648"/>
-      </w:tabs>
-      <w:rPr>
-        <w:color w:val="000000"/>
-      </w:rPr>
+      <w:pStyle w:val="Footer"/>
     </w:pPr>
     <w:r>
-      <w:rPr>
-        <w:color w:val="000000"/>
-      </w:rPr>
       <w:tab/>
     </w:r>
     <w:r>
-      <w:rPr>
-        <w:color w:val="000000"/>
-      </w:rPr>
-      <w:fldChar w:fldCharType="begin"/>
-    </w:r>
-    <w:r>
-      <w:rPr>
-        <w:color w:val="000000"/>
-      </w:rPr>
-      <w:instrText>PAGE</w:instrText>
-    </w:r>
-    <w:r>
-      <w:rPr>
-        <w:color w:val="000000"/>
-      </w:rPr>
-      <w:fldChar w:fldCharType="separate"/>
-    </w:r>
-    <w:r>
-      <w:rPr>
-        <w:noProof/>
-        <w:color w:val="000000"/>
-      </w:rPr>
-      <w:t>1</w:t>
-    </w:r>
-    <w:r>
-      <w:rPr>
-        <w:color w:val="000000"/>
-      </w:rPr>
-      <w:fldChar w:fldCharType="end"/>
-    </w:r>
-    <w:r>
-      <w:rPr>
-        <w:color w:val="000000"/>
-      </w:rPr>
       <w:tab/>
     </w:r>
   </w:p>
@@ -1291,20 +1254,7 @@
 <w:ftr xmlns:wpc="http://schemas.microsoft.com/office/word/2010/wordprocessingCanvas" xmlns:cx="http://schemas.microsoft.com/office/drawing/2014/chartex" xmlns:cx1="http://schemas.microsoft.com/office/drawing/2015/9/8/chartex" xmlns:cx2="http://schemas.microsoft.com/office/drawing/2015/10/21/chartex" xmlns:cx3="http://schemas.microsoft.com/office/drawing/2016/5/9/chartex" xmlns:cx4="http://schemas.microsoft.com/office/drawing/2016/5/10/chartex" xmlns:cx5="http://schemas.microsoft.com/office/drawing/2016/5/11/chartex" xmlns:cx6="http://schemas.microsoft.com/office/drawing/2016/5/12/chartex" xmlns:cx7="http://schemas.microsoft.com/office/drawing/2016/5/13/chartex" xmlns:cx8="http://schemas.microsoft.com/office/drawing/2016/5/14/chartex" xmlns:mc="http://schemas.openxmlformats.org/markup-compatibility/2006" xmlns:aink="http://schemas.microsoft.com/office/drawing/2016/ink" xmlns:am3d="http://schemas.microsoft.com/office/drawing/2017/model3d" xmlns:o="urn:schemas-microsoft-com:office:office" xmlns:oel="http://schemas.microsoft.com/office/2019/extlst" xmlns:r="http://schemas.openxmlformats.org/officeDocument/2006/relationships" xmlns:m="http://schemas.openxmlformats.org/officeDocument/2006/math" xmlns:v="urn:schemas-microsoft-com:vml" xmlns:wp14="http://schemas.microsoft.com/office/word/2010/wordprocessingDrawing" xmlns:wp="http://schemas.openxmlformats.org/drawingml/2006/wordprocessingDrawing" xmlns:w10="urn:schemas-microsoft-com:office:word" xmlns:w="http://schemas.openxmlformats.org/wordprocessingml/2006/main" xmlns:w14="http://schemas.microsoft.com/office/word/2010/wordml" xmlns:w15="http://schemas.microsoft.com/office/word/2012/wordml" xmlns:w16cex="http://schemas.microsoft.com/office/word/2018/wordml/cex" xmlns:w16cid="http://schemas.microsoft.com/office/word/2016/wordml/cid" xmlns:w16="http://schemas.microsoft.com/office/word/2018/wordml" xmlns:w16du="http://schemas.microsoft.com/office/word/2023/wordml/word16du" xmlns:w16sdtdh="http://schemas.microsoft.com/office/word/2020/wordml/sdtdatahash" xmlns:w16sdtfl="http://schemas.microsoft.com/office/word/2024/wordml/sdtformatlock" xmlns:w16se="http://schemas.microsoft.com/office/word/2015/wordml/symex" xmlns:wpg="http://schemas.microsoft.com/office/word/2010/wordprocessingGroup" xmlns:wpi="http://schemas.microsoft.com/office/word/2010/wordprocessingInk" xmlns:wne="http://schemas.microsoft.com/office/word/2006/wordml" xmlns:wps="http://schemas.microsoft.com/office/word/2010/wordprocessingShape" mc:Ignorable="w14 w15 w16se w16cid w16 w16cex w16sdtdh w16sdtfl w16du wp14">
   <w:p>
     <w:pPr>
-      <w:pBdr>
-        <w:top w:val="nil"/>
-        <w:left w:val="nil"/>
-        <w:bottom w:val="nil"/>
-        <w:right w:val="nil"/>
-        <w:between w:val="nil"/>
-      </w:pBdr>
-      <w:tabs>
-        <w:tab w:val="center" w:pos="4824"/>
-        <w:tab w:val="right" w:pos="9648"/>
-      </w:tabs>
-      <w:rPr>
-        <w:color w:val="000000"/>
-      </w:rPr>
+      <w:pStyle w:val="Footer"/>
     </w:pPr>
   </w:p>
 </w:ftr>
@@ -1312,7 +1262,24 @@
 
 <file path=word/footer5.xml><?xml version="1.0" encoding="utf-8"?>
 <w:ftr xmlns:wpc="http://schemas.microsoft.com/office/word/2010/wordprocessingCanvas" xmlns:cx="http://schemas.microsoft.com/office/drawing/2014/chartex" xmlns:cx1="http://schemas.microsoft.com/office/drawing/2015/9/8/chartex" xmlns:cx2="http://schemas.microsoft.com/office/drawing/2015/10/21/chartex" xmlns:cx3="http://schemas.microsoft.com/office/drawing/2016/5/9/chartex" xmlns:cx4="http://schemas.microsoft.com/office/drawing/2016/5/10/chartex" xmlns:cx5="http://schemas.microsoft.com/office/drawing/2016/5/11/chartex" xmlns:cx6="http://schemas.microsoft.com/office/drawing/2016/5/12/chartex" xmlns:cx7="http://schemas.microsoft.com/office/drawing/2016/5/13/chartex" xmlns:cx8="http://schemas.microsoft.com/office/drawing/2016/5/14/chartex" xmlns:mc="http://schemas.openxmlformats.org/markup-compatibility/2006" xmlns:aink="http://schemas.microsoft.com/office/drawing/2016/ink" xmlns:am3d="http://schemas.microsoft.com/office/drawing/2017/model3d" xmlns:o="urn:schemas-microsoft-com:office:office" xmlns:oel="http://schemas.microsoft.com/office/2019/extlst" xmlns:r="http://schemas.openxmlformats.org/officeDocument/2006/relationships" xmlns:m="http://schemas.openxmlformats.org/officeDocument/2006/math" xmlns:v="urn:schemas-microsoft-com:vml" xmlns:wp14="http://schemas.microsoft.com/office/word/2010/wordprocessingDrawing" xmlns:wp="http://schemas.openxmlformats.org/drawingml/2006/wordprocessingDrawing" xmlns:w10="urn:schemas-microsoft-com:office:word" xmlns:w="http://schemas.openxmlformats.org/wordprocessingml/2006/main" xmlns:w14="http://schemas.microsoft.com/office/word/2010/wordml" xmlns:w15="http://schemas.microsoft.com/office/word/2012/wordml" xmlns:w16cex="http://schemas.microsoft.com/office/word/2018/wordml/cex" xmlns:w16cid="http://schemas.microsoft.com/office/word/2016/wordml/cid" xmlns:w16="http://schemas.microsoft.com/office/word/2018/wordml" xmlns:w16du="http://schemas.microsoft.com/office/word/2023/wordml/word16du" xmlns:w16sdtdh="http://schemas.microsoft.com/office/word/2020/wordml/sdtdatahash" xmlns:w16sdtfl="http://schemas.microsoft.com/office/word/2024/wordml/sdtformatlock" xmlns:w16se="http://schemas.microsoft.com/office/word/2015/wordml/symex" xmlns:wpg="http://schemas.microsoft.com/office/word/2010/wordprocessingGroup" xmlns:wpi="http://schemas.microsoft.com/office/word/2010/wordprocessingInk" xmlns:wne="http://schemas.microsoft.com/office/word/2006/wordml" xmlns:wps="http://schemas.microsoft.com/office/word/2010/wordprocessingShape" mc:Ignorable="w14 w15 w16se w16cid w16 w16cex w16sdtdh w16sdtfl w16du wp14">
-  <w:p/>
+  <w:p>
+    <w:pPr>
+      <w:jc w:val="center"/>
+      <w:rPr>
+        <w:rFonts w:ascii="Times New Roman Bold" w:hAnsi="Times New Roman Bold"/>
+        <w:b/>
+        <w:smallCaps/>
+      </w:rPr>
+    </w:pPr>
+    <w:r>
+      <w:rPr>
+        <w:rFonts w:ascii="Times New Roman Bold" w:hAnsi="Times New Roman Bold"/>
+        <w:b/>
+        <w:smallCaps/>
+      </w:rPr>
+      <w:t>[Signature Page to Mutual Non-Disclosure Agreement]</w:t>
+    </w:r>
+  </w:p>
 </w:ftr>
 </file>
 
@@ -1346,6 +1313,7 @@
         <w:tab w:val="left" w:pos="4170"/>
         <w:tab w:val="left" w:pos="5610"/>
       </w:tabs>
+      <w:spacing w:line="240" w:lineRule="atLeast"/>
       <w:ind w:right="150"/>
     </w:pPr>
   </w:p>
@@ -1358,6 +1326,7 @@
         <w:tab w:val="left" w:pos="4170"/>
         <w:tab w:val="left" w:pos="5610"/>
       </w:tabs>
+      <w:spacing w:line="240" w:lineRule="atLeast"/>
       <w:ind w:right="150"/>
     </w:pPr>
   </w:p>
@@ -1370,12 +1339,16 @@
     <w:rPrDefault>
       <w:rPr>
         <w:rFonts w:ascii="Times New Roman" w:eastAsia="Times New Roman" w:hAnsi="Times New Roman" w:cs="Times New Roman"/>
-        <w:sz w:val="24"/>
-        <w:szCs w:val="24"/>
+        <w:sz w:val="22"/>
+        <w:szCs w:val="22"/>
         <w:lang w:val="en-US" w:eastAsia="en-US" w:bidi="ar-SA"/>
       </w:rPr>
     </w:rPrDefault>
-    <w:pPrDefault/>
+    <w:pPrDefault>
+      <w:pPr>
+        <w:spacing w:after="200" w:line="276" w:lineRule="auto"/>
+      </w:pPr>
+    </w:pPrDefault>
   </w:docDefaults>
   <w:latentStyles w:defLockedState="0" w:defUIPriority="99" w:defSemiHidden="0" w:defUnhideWhenUsed="0" w:defQFormat="0" w:count="376">
     <w:lsdException w:name="Normal" w:uiPriority="0" w:qFormat="1"/>
@@ -1388,15 +1361,6 @@
     <w:lsdException w:name="heading 7" w:semiHidden="1" w:uiPriority="9" w:unhideWhenUsed="1" w:qFormat="1"/>
     <w:lsdException w:name="heading 8" w:semiHidden="1" w:uiPriority="9" w:unhideWhenUsed="1" w:qFormat="1"/>
     <w:lsdException w:name="heading 9" w:semiHidden="1" w:uiPriority="9" w:unhideWhenUsed="1" w:qFormat="1"/>
-    <w:lsdException w:name="index 1" w:semiHidden="1" w:unhideWhenUsed="1"/>
-    <w:lsdException w:name="index 2" w:semiHidden="1" w:unhideWhenUsed="1"/>
-    <w:lsdException w:name="index 3" w:semiHidden="1" w:unhideWhenUsed="1"/>
-    <w:lsdException w:name="index 4" w:semiHidden="1" w:unhideWhenUsed="1"/>
-    <w:lsdException w:name="index 5" w:semiHidden="1" w:unhideWhenUsed="1"/>
-    <w:lsdException w:name="index 6" w:semiHidden="1" w:unhideWhenUsed="1"/>
-    <w:lsdException w:name="index 7" w:semiHidden="1" w:unhideWhenUsed="1"/>
-    <w:lsdException w:name="index 8" w:semiHidden="1" w:unhideWhenUsed="1"/>
-    <w:lsdException w:name="index 9" w:semiHidden="1" w:unhideWhenUsed="1"/>
     <w:lsdException w:name="toc 1" w:semiHidden="1" w:uiPriority="39" w:unhideWhenUsed="1"/>
     <w:lsdException w:name="toc 2" w:semiHidden="1" w:uiPriority="39" w:unhideWhenUsed="1"/>
     <w:lsdException w:name="toc 3" w:semiHidden="1" w:uiPriority="39" w:unhideWhenUsed="1"/>
@@ -1406,83 +1370,21 @@
     <w:lsdException w:name="toc 7" w:semiHidden="1" w:uiPriority="39" w:unhideWhenUsed="1"/>
     <w:lsdException w:name="toc 8" w:semiHidden="1" w:uiPriority="39" w:unhideWhenUsed="1"/>
     <w:lsdException w:name="toc 9" w:semiHidden="1" w:uiPriority="39" w:unhideWhenUsed="1"/>
-    <w:lsdException w:name="Normal Indent" w:semiHidden="1" w:unhideWhenUsed="1"/>
-    <w:lsdException w:name="footnote text" w:semiHidden="1" w:unhideWhenUsed="1"/>
-    <w:lsdException w:name="annotation text" w:semiHidden="1" w:unhideWhenUsed="1"/>
-    <w:lsdException w:name="header" w:semiHidden="1" w:unhideWhenUsed="1"/>
-    <w:lsdException w:name="footer" w:semiHidden="1" w:unhideWhenUsed="1"/>
-    <w:lsdException w:name="index heading" w:semiHidden="1" w:unhideWhenUsed="1"/>
+    <w:lsdException w:name="footnote text" w:uiPriority="0"/>
     <w:lsdException w:name="caption" w:semiHidden="1" w:uiPriority="35" w:unhideWhenUsed="1" w:qFormat="1"/>
-    <w:lsdException w:name="table of figures" w:semiHidden="1" w:unhideWhenUsed="1"/>
-    <w:lsdException w:name="envelope address" w:semiHidden="1" w:unhideWhenUsed="1"/>
-    <w:lsdException w:name="envelope return" w:semiHidden="1" w:unhideWhenUsed="1"/>
-    <w:lsdException w:name="footnote reference" w:semiHidden="1" w:unhideWhenUsed="1"/>
-    <w:lsdException w:name="annotation reference" w:semiHidden="1" w:unhideWhenUsed="1"/>
-    <w:lsdException w:name="line number" w:semiHidden="1" w:unhideWhenUsed="1"/>
-    <w:lsdException w:name="page number" w:semiHidden="1" w:unhideWhenUsed="1"/>
-    <w:lsdException w:name="endnote reference" w:semiHidden="1" w:unhideWhenUsed="1"/>
-    <w:lsdException w:name="endnote text" w:semiHidden="1" w:unhideWhenUsed="1"/>
-    <w:lsdException w:name="table of authorities" w:semiHidden="1" w:unhideWhenUsed="1"/>
-    <w:lsdException w:name="macro" w:semiHidden="1" w:unhideWhenUsed="1"/>
-    <w:lsdException w:name="toa heading" w:semiHidden="1" w:unhideWhenUsed="1"/>
-    <w:lsdException w:name="List" w:semiHidden="1" w:unhideWhenUsed="1"/>
-    <w:lsdException w:name="List Bullet" w:semiHidden="1" w:unhideWhenUsed="1"/>
+    <w:lsdException w:name="footnote reference" w:uiPriority="0"/>
     <w:lsdException w:name="List Number" w:semiHidden="1" w:unhideWhenUsed="1"/>
-    <w:lsdException w:name="List 2" w:semiHidden="1" w:unhideWhenUsed="1"/>
-    <w:lsdException w:name="List 3" w:semiHidden="1" w:unhideWhenUsed="1"/>
     <w:lsdException w:name="List 4" w:semiHidden="1" w:unhideWhenUsed="1"/>
     <w:lsdException w:name="List 5" w:semiHidden="1" w:unhideWhenUsed="1"/>
-    <w:lsdException w:name="List Bullet 2" w:semiHidden="1" w:unhideWhenUsed="1"/>
-    <w:lsdException w:name="List Bullet 3" w:semiHidden="1" w:unhideWhenUsed="1"/>
-    <w:lsdException w:name="List Bullet 4" w:semiHidden="1" w:unhideWhenUsed="1"/>
-    <w:lsdException w:name="List Bullet 5" w:semiHidden="1" w:unhideWhenUsed="1"/>
-    <w:lsdException w:name="List Number 2" w:semiHidden="1" w:unhideWhenUsed="1"/>
-    <w:lsdException w:name="List Number 3" w:semiHidden="1" w:unhideWhenUsed="1"/>
-    <w:lsdException w:name="List Number 4" w:semiHidden="1" w:unhideWhenUsed="1"/>
-    <w:lsdException w:name="List Number 5" w:semiHidden="1" w:unhideWhenUsed="1"/>
-    <w:lsdException w:name="Title" w:uiPriority="10" w:qFormat="1"/>
-    <w:lsdException w:name="Closing" w:semiHidden="1" w:unhideWhenUsed="1"/>
-    <w:lsdException w:name="Signature" w:semiHidden="1" w:unhideWhenUsed="1"/>
+    <w:lsdException w:name="Title" w:uiPriority="0" w:qFormat="1"/>
     <w:lsdException w:name="Default Paragraph Font" w:semiHidden="1" w:uiPriority="1" w:unhideWhenUsed="1"/>
-    <w:lsdException w:name="Body Text" w:semiHidden="1" w:unhideWhenUsed="1"/>
-    <w:lsdException w:name="Body Text Indent" w:semiHidden="1" w:unhideWhenUsed="1"/>
-    <w:lsdException w:name="List Continue" w:semiHidden="1" w:unhideWhenUsed="1"/>
-    <w:lsdException w:name="List Continue 2" w:semiHidden="1" w:unhideWhenUsed="1"/>
-    <w:lsdException w:name="List Continue 3" w:semiHidden="1" w:unhideWhenUsed="1"/>
-    <w:lsdException w:name="List Continue 4" w:semiHidden="1" w:unhideWhenUsed="1"/>
-    <w:lsdException w:name="List Continue 5" w:semiHidden="1" w:unhideWhenUsed="1"/>
-    <w:lsdException w:name="Message Header" w:semiHidden="1" w:unhideWhenUsed="1"/>
     <w:lsdException w:name="Subtitle" w:uiPriority="11" w:qFormat="1"/>
     <w:lsdException w:name="Salutation" w:semiHidden="1" w:unhideWhenUsed="1"/>
     <w:lsdException w:name="Date" w:semiHidden="1" w:unhideWhenUsed="1"/>
     <w:lsdException w:name="Body Text First Indent" w:semiHidden="1" w:unhideWhenUsed="1"/>
-    <w:lsdException w:name="Body Text First Indent 2" w:semiHidden="1" w:unhideWhenUsed="1"/>
-    <w:lsdException w:name="Note Heading" w:semiHidden="1" w:unhideWhenUsed="1"/>
-    <w:lsdException w:name="Body Text 2" w:semiHidden="1" w:unhideWhenUsed="1"/>
-    <w:lsdException w:name="Body Text 3" w:semiHidden="1" w:unhideWhenUsed="1"/>
-    <w:lsdException w:name="Body Text Indent 2" w:semiHidden="1" w:unhideWhenUsed="1"/>
-    <w:lsdException w:name="Body Text Indent 3" w:semiHidden="1" w:unhideWhenUsed="1"/>
-    <w:lsdException w:name="Block Text" w:semiHidden="1" w:unhideWhenUsed="1"/>
-    <w:lsdException w:name="Hyperlink" w:semiHidden="1" w:unhideWhenUsed="1"/>
-    <w:lsdException w:name="FollowedHyperlink" w:semiHidden="1" w:unhideWhenUsed="1"/>
     <w:lsdException w:name="Strong" w:uiPriority="22" w:qFormat="1"/>
     <w:lsdException w:name="Emphasis" w:uiPriority="20" w:qFormat="1"/>
-    <w:lsdException w:name="Document Map" w:semiHidden="1" w:unhideWhenUsed="1"/>
-    <w:lsdException w:name="Plain Text" w:semiHidden="1" w:unhideWhenUsed="1"/>
-    <w:lsdException w:name="E-mail Signature" w:semiHidden="1" w:unhideWhenUsed="1"/>
-    <w:lsdException w:name="HTML Top of Form" w:semiHidden="1" w:unhideWhenUsed="1"/>
-    <w:lsdException w:name="HTML Bottom of Form" w:semiHidden="1" w:unhideWhenUsed="1"/>
-    <w:lsdException w:name="Normal (Web)" w:semiHidden="1" w:unhideWhenUsed="1"/>
-    <w:lsdException w:name="HTML Acronym" w:semiHidden="1" w:unhideWhenUsed="1"/>
-    <w:lsdException w:name="HTML Address" w:semiHidden="1" w:unhideWhenUsed="1"/>
-    <w:lsdException w:name="HTML Cite" w:semiHidden="1" w:unhideWhenUsed="1"/>
-    <w:lsdException w:name="HTML Code" w:semiHidden="1" w:unhideWhenUsed="1"/>
     <w:lsdException w:name="HTML Definition" w:semiHidden="1" w:unhideWhenUsed="1"/>
-    <w:lsdException w:name="HTML Keyboard" w:semiHidden="1" w:unhideWhenUsed="1"/>
-    <w:lsdException w:name="HTML Preformatted" w:semiHidden="1" w:unhideWhenUsed="1"/>
-    <w:lsdException w:name="HTML Sample" w:semiHidden="1" w:unhideWhenUsed="1"/>
-    <w:lsdException w:name="HTML Typewriter" w:semiHidden="1" w:unhideWhenUsed="1"/>
-    <w:lsdException w:name="HTML Variable" w:semiHidden="1" w:unhideWhenUsed="1"/>
     <w:lsdException w:name="Normal Table" w:semiHidden="1" w:unhideWhenUsed="1"/>
     <w:lsdException w:name="annotation subject" w:semiHidden="1" w:unhideWhenUsed="1"/>
     <w:lsdException w:name="No List" w:semiHidden="1" w:unhideWhenUsed="1"/>
@@ -1532,7 +1434,7 @@
     <w:lsdException w:name="Table Web 2" w:semiHidden="1" w:unhideWhenUsed="1"/>
     <w:lsdException w:name="Table Web 3" w:semiHidden="1" w:unhideWhenUsed="1"/>
     <w:lsdException w:name="Balloon Text" w:semiHidden="1" w:unhideWhenUsed="1"/>
-    <w:lsdException w:name="Table Grid" w:uiPriority="39"/>
+    <w:lsdException w:name="Table Grid" w:uiPriority="59"/>
     <w:lsdException w:name="Table Theme" w:semiHidden="1" w:unhideWhenUsed="1"/>
     <w:lsdException w:name="Placeholder Text" w:semiHidden="1"/>
     <w:lsdException w:name="No Spacing" w:uiPriority="1" w:qFormat="1"/>
@@ -1749,130 +1651,16 @@
     <w:lsdException w:name="List Table 5 Dark Accent 6" w:uiPriority="50"/>
     <w:lsdException w:name="List Table 6 Colorful Accent 6" w:uiPriority="51"/>
     <w:lsdException w:name="List Table 7 Colorful Accent 6" w:uiPriority="52"/>
-    <w:lsdException w:name="Mention" w:semiHidden="1" w:unhideWhenUsed="1"/>
-    <w:lsdException w:name="Smart Hyperlink" w:semiHidden="1" w:unhideWhenUsed="1"/>
-    <w:lsdException w:name="Hashtag" w:semiHidden="1" w:unhideWhenUsed="1"/>
-    <w:lsdException w:name="Unresolved Mention" w:semiHidden="1" w:unhideWhenUsed="1"/>
-    <w:lsdException w:name="Smart Link" w:semiHidden="1" w:unhideWhenUsed="1"/>
   </w:latentStyles>
   <w:style w:type="paragraph" w:default="1" w:styleId="Normal">
     <w:name w:val="Normal"/>
     <w:qFormat/>
-  </w:style>
-  <w:style w:type="paragraph" w:styleId="Heading1">
-    <w:name w:val="heading 1"/>
-    <w:basedOn w:val="Normal"/>
-    <w:next w:val="Normal"/>
-    <w:uiPriority w:val="9"/>
-    <w:qFormat/>
     <w:pPr>
-      <w:keepNext/>
-      <w:keepLines/>
-      <w:spacing w:before="480" w:after="120"/>
-      <w:outlineLvl w:val="0"/>
+      <w:spacing w:after="0" w:line="240" w:lineRule="auto"/>
     </w:pPr>
     <w:rPr>
-      <w:b/>
-      <w:sz w:val="48"/>
-      <w:szCs w:val="48"/>
-    </w:rPr>
-  </w:style>
-  <w:style w:type="paragraph" w:styleId="Heading2">
-    <w:name w:val="heading 2"/>
-    <w:basedOn w:val="Normal"/>
-    <w:next w:val="Normal"/>
-    <w:uiPriority w:val="9"/>
-    <w:semiHidden/>
-    <w:unhideWhenUsed/>
-    <w:qFormat/>
-    <w:pPr>
-      <w:keepNext/>
-      <w:keepLines/>
-      <w:spacing w:before="360" w:after="80"/>
-      <w:outlineLvl w:val="1"/>
-    </w:pPr>
-    <w:rPr>
-      <w:b/>
-      <w:sz w:val="36"/>
-      <w:szCs w:val="36"/>
-    </w:rPr>
-  </w:style>
-  <w:style w:type="paragraph" w:styleId="Heading3">
-    <w:name w:val="heading 3"/>
-    <w:basedOn w:val="Normal"/>
-    <w:next w:val="Normal"/>
-    <w:uiPriority w:val="9"/>
-    <w:semiHidden/>
-    <w:unhideWhenUsed/>
-    <w:qFormat/>
-    <w:pPr>
-      <w:keepNext/>
-      <w:keepLines/>
-      <w:spacing w:before="280" w:after="80"/>
-      <w:outlineLvl w:val="2"/>
-    </w:pPr>
-    <w:rPr>
-      <w:b/>
-      <w:sz w:val="28"/>
-      <w:szCs w:val="28"/>
-    </w:rPr>
-  </w:style>
-  <w:style w:type="paragraph" w:styleId="Heading4">
-    <w:name w:val="heading 4"/>
-    <w:basedOn w:val="Normal"/>
-    <w:next w:val="Normal"/>
-    <w:uiPriority w:val="9"/>
-    <w:semiHidden/>
-    <w:unhideWhenUsed/>
-    <w:qFormat/>
-    <w:pPr>
-      <w:keepNext/>
-      <w:keepLines/>
-      <w:spacing w:before="240" w:after="40"/>
-      <w:outlineLvl w:val="3"/>
-    </w:pPr>
-    <w:rPr>
-      <w:b/>
-    </w:rPr>
-  </w:style>
-  <w:style w:type="paragraph" w:styleId="Heading5">
-    <w:name w:val="heading 5"/>
-    <w:basedOn w:val="Normal"/>
-    <w:next w:val="Normal"/>
-    <w:uiPriority w:val="9"/>
-    <w:semiHidden/>
-    <w:unhideWhenUsed/>
-    <w:qFormat/>
-    <w:pPr>
-      <w:keepNext/>
-      <w:keepLines/>
-      <w:spacing w:before="220" w:after="40"/>
-      <w:outlineLvl w:val="4"/>
-    </w:pPr>
-    <w:rPr>
-      <w:b/>
-      <w:sz w:val="22"/>
-      <w:szCs w:val="22"/>
-    </w:rPr>
-  </w:style>
-  <w:style w:type="paragraph" w:styleId="Heading6">
-    <w:name w:val="heading 6"/>
-    <w:basedOn w:val="Normal"/>
-    <w:next w:val="Normal"/>
-    <w:uiPriority w:val="9"/>
-    <w:semiHidden/>
-    <w:unhideWhenUsed/>
-    <w:qFormat/>
-    <w:pPr>
-      <w:keepNext/>
-      <w:keepLines/>
-      <w:spacing w:before="200" w:after="40"/>
-      <w:outlineLvl w:val="5"/>
-    </w:pPr>
-    <w:rPr>
-      <w:b/>
-      <w:sz w:val="20"/>
-      <w:szCs w:val="20"/>
+      <w:sz w:val="24"/>
+      <w:szCs w:val="24"/>
     </w:rPr>
   </w:style>
   <w:style w:type="character" w:default="1" w:styleId="DefaultParagraphFont">
@@ -1902,29 +1690,11 @@
     <w:semiHidden/>
     <w:unhideWhenUsed/>
   </w:style>
-  <w:style w:type="paragraph" w:styleId="Title">
-    <w:name w:val="Title"/>
-    <w:basedOn w:val="Normal"/>
-    <w:next w:val="Normal"/>
-    <w:uiPriority w:val="10"/>
-    <w:qFormat/>
-    <w:pPr>
-      <w:keepNext/>
-      <w:keepLines/>
-      <w:spacing w:before="480" w:after="120"/>
-    </w:pPr>
-    <w:rPr>
-      <w:b/>
-      <w:sz w:val="72"/>
-      <w:szCs w:val="72"/>
-    </w:rPr>
-  </w:style>
   <w:style w:type="paragraph" w:styleId="Header">
     <w:name w:val="header"/>
     <w:basedOn w:val="Normal"/>
     <w:link w:val="HeaderChar"/>
     <w:uiPriority w:val="99"/>
-    <w:semiHidden/>
     <w:unhideWhenUsed/>
     <w:rsid w:val="00FA5273"/>
     <w:pPr>
@@ -1939,7 +1709,6 @@
     <w:basedOn w:val="DefaultParagraphFont"/>
     <w:link w:val="Header"/>
     <w:uiPriority w:val="99"/>
-    <w:semiHidden/>
     <w:locked/>
     <w:rsid w:val="00FA5273"/>
     <w:rPr>
@@ -1975,66 +1744,171 @@
       <w:szCs w:val="24"/>
     </w:rPr>
   </w:style>
-  <w:style w:type="character" w:customStyle="1" w:styleId="DocID">
-    <w:name w:val="DocID"/>
-    <w:basedOn w:val="DefaultParagraphFont"/>
-    <w:rsid w:val="00D4623F"/>
+  <w:style w:type="paragraph" w:styleId="Title">
+    <w:name w:val="Title"/>
+    <w:basedOn w:val="Normal"/>
+    <w:next w:val="BodyText"/>
+    <w:link w:val="TitleChar"/>
+    <w:uiPriority w:val="10"/>
+    <w:qFormat/>
+    <w:rsid w:val="009219EA"/>
+    <w:pPr>
+      <w:keepNext/>
+      <w:overflowPunct w:val="0"/>
+      <w:autoSpaceDE w:val="0"/>
+      <w:autoSpaceDN w:val="0"/>
+      <w:adjustRightInd w:val="0"/>
+      <w:spacing w:before="240" w:after="240"/>
+      <w:jc w:val="center"/>
+      <w:textAlignment w:val="baseline"/>
+    </w:pPr>
     <w:rPr>
-      <w:rFonts w:ascii="Times New Roman" w:hAnsi="Times New Roman" w:cs="Times New Roman"/>
-      <w:b w:val="0"/>
-      <w:i w:val="0"/>
-      <w:caps w:val="0"/>
-      <w:vanish w:val="0"/>
-      <w:color w:val="000000"/>
-      <w:sz w:val="16"/>
-      <w:u w:val="none"/>
+      <w:rFonts w:ascii="Courier" w:hAnsi="Courier"/>
+      <w:b/>
+      <w:caps/>
+      <w:kern w:val="28"/>
+      <w:sz w:val="20"/>
+      <w:szCs w:val="52"/>
     </w:rPr>
   </w:style>
-  <w:style w:type="paragraph" w:styleId="Subtitle">
-    <w:name w:val="Subtitle"/>
+  <w:style w:type="character" w:customStyle="1" w:styleId="TitleChar">
+    <w:name w:val="Title Char"/>
+    <w:basedOn w:val="DefaultParagraphFont"/>
+    <w:link w:val="Title"/>
+    <w:uiPriority w:val="10"/>
+    <w:locked/>
+    <w:rsid w:val="009219EA"/>
+    <w:rPr>
+      <w:rFonts w:ascii="Courier" w:hAnsi="Courier" w:cs="Times New Roman"/>
+      <w:b/>
+      <w:caps/>
+      <w:kern w:val="28"/>
+      <w:sz w:val="52"/>
+      <w:szCs w:val="52"/>
+    </w:rPr>
+  </w:style>
+  <w:style w:type="paragraph" w:styleId="EndnoteText">
+    <w:name w:val="endnote text"/>
     <w:basedOn w:val="Normal"/>
-    <w:next w:val="Normal"/>
-    <w:uiPriority w:val="11"/>
-    <w:qFormat/>
+    <w:link w:val="EndnoteTextChar"/>
+    <w:uiPriority w:val="99"/>
+    <w:semiHidden/>
+    <w:unhideWhenUsed/>
+    <w:rsid w:val="009219EA"/>
     <w:pPr>
-      <w:keepNext/>
-      <w:keepLines/>
-      <w:spacing w:before="360" w:after="80"/>
+      <w:overflowPunct w:val="0"/>
+      <w:autoSpaceDE w:val="0"/>
+      <w:autoSpaceDN w:val="0"/>
+      <w:adjustRightInd w:val="0"/>
+      <w:textAlignment w:val="baseline"/>
     </w:pPr>
     <w:rPr>
-      <w:rFonts w:ascii="Georgia" w:eastAsia="Georgia" w:hAnsi="Georgia" w:cs="Georgia"/>
-      <w:i/>
-      <w:color w:val="666666"/>
-      <w:sz w:val="48"/>
-      <w:szCs w:val="48"/>
+      <w:rFonts w:ascii="Courier" w:hAnsi="Courier"/>
+      <w:sz w:val="20"/>
+      <w:szCs w:val="20"/>
     </w:rPr>
   </w:style>
-  <w:style w:type="table" w:customStyle="1" w:styleId="a">
-    <w:basedOn w:val="TableNormal"/>
-    <w:tblPr>
-      <w:tblStyleRowBandSize w:val="1"/>
-      <w:tblStyleColBandSize w:val="1"/>
-      <w:tblCellMar>
-        <w:left w:w="202" w:type="dxa"/>
-        <w:right w:w="216" w:type="dxa"/>
-      </w:tblCellMar>
-    </w:tblPr>
+  <w:style w:type="character" w:customStyle="1" w:styleId="EndnoteTextChar">
+    <w:name w:val="Endnote Text Char"/>
+    <w:basedOn w:val="DefaultParagraphFont"/>
+    <w:link w:val="EndnoteText"/>
+    <w:uiPriority w:val="99"/>
+    <w:semiHidden/>
+    <w:locked/>
+    <w:rsid w:val="009219EA"/>
+    <w:rPr>
+      <w:rFonts w:ascii="Courier" w:hAnsi="Courier" w:cs="Times New Roman"/>
+      <w:sz w:val="20"/>
+      <w:szCs w:val="20"/>
+    </w:rPr>
   </w:style>
-  <w:style w:type="table" w:customStyle="1" w:styleId="a0">
-    <w:basedOn w:val="TableNormal"/>
-    <w:tblPr>
-      <w:tblStyleRowBandSize w:val="1"/>
-      <w:tblStyleColBandSize w:val="1"/>
-      <w:tblCellMar>
-        <w:left w:w="202" w:type="dxa"/>
-        <w:right w:w="216" w:type="dxa"/>
-      </w:tblCellMar>
-    </w:tblPr>
+  <w:style w:type="character" w:styleId="EndnoteReference">
+    <w:name w:val="endnote reference"/>
+    <w:basedOn w:val="DefaultParagraphFont"/>
+    <w:uiPriority w:val="99"/>
+    <w:semiHidden/>
+    <w:unhideWhenUsed/>
+    <w:rsid w:val="009219EA"/>
+    <w:rPr>
+      <w:rFonts w:cs="Times New Roman"/>
+      <w:vertAlign w:val="superscript"/>
+    </w:rPr>
   </w:style>
-  <w:style w:type="character" w:customStyle="1" w:styleId="apple-converted-space">
-    <w:name w:val="apple-converted-space"/>
+  <w:style w:type="paragraph" w:styleId="BodyText">
+    <w:name w:val="Body Text"/>
+    <w:basedOn w:val="Normal"/>
+    <w:link w:val="BodyTextChar"/>
+    <w:uiPriority w:val="99"/>
+    <w:semiHidden/>
+    <w:unhideWhenUsed/>
+    <w:rsid w:val="009219EA"/>
+    <w:pPr>
+      <w:spacing w:after="120"/>
+    </w:pPr>
+  </w:style>
+  <w:style w:type="character" w:customStyle="1" w:styleId="BodyTextChar">
+    <w:name w:val="Body Text Char"/>
     <w:basedOn w:val="DefaultParagraphFont"/>
-    <w:rsid w:val="003903B1"/>
+    <w:link w:val="BodyText"/>
+    <w:uiPriority w:val="99"/>
+    <w:semiHidden/>
+    <w:locked/>
+    <w:rsid w:val="009219EA"/>
+    <w:rPr>
+      <w:rFonts w:cs="Times New Roman"/>
+      <w:sz w:val="24"/>
+      <w:szCs w:val="24"/>
+    </w:rPr>
+  </w:style>
+  <w:style w:type="character" w:styleId="FootnoteReference">
+    <w:name w:val="footnote reference"/>
+    <w:rsid w:val="00E2693D"/>
+    <w:rPr>
+      <w:position w:val="6"/>
+      <w:sz w:val="16"/>
+    </w:rPr>
+  </w:style>
+  <w:style w:type="paragraph" w:styleId="FootnoteText">
+    <w:name w:val="footnote text"/>
+    <w:basedOn w:val="Normal"/>
+    <w:link w:val="FootnoteTextChar"/>
+    <w:rsid w:val="00E2693D"/>
+    <w:pPr>
+      <w:overflowPunct w:val="0"/>
+      <w:autoSpaceDE w:val="0"/>
+      <w:autoSpaceDN w:val="0"/>
+      <w:adjustRightInd w:val="0"/>
+      <w:ind w:left="274" w:hanging="274"/>
+      <w:textAlignment w:val="baseline"/>
+    </w:pPr>
+    <w:rPr>
+      <w:sz w:val="20"/>
+      <w:szCs w:val="20"/>
+    </w:rPr>
+  </w:style>
+  <w:style w:type="character" w:customStyle="1" w:styleId="FootnoteTextChar">
+    <w:name w:val="Footnote Text Char"/>
+    <w:basedOn w:val="DefaultParagraphFont"/>
+    <w:link w:val="FootnoteText"/>
+    <w:rsid w:val="00E2693D"/>
+    <w:rPr>
+      <w:sz w:val="20"/>
+      <w:szCs w:val="20"/>
+    </w:rPr>
+  </w:style>
+  <w:style w:type="paragraph" w:styleId="Revision">
+    <w:name w:val="Revision"/>
+    <w:hidden/>
+    <w:uiPriority w:val="99"/>
+    <w:semiHidden/>
+    <w:rsid w:val="00B2496C"/>
+    <w:pPr>
+      <w:spacing w:after="0" w:line="240" w:lineRule="auto"/>
+    </w:pPr>
+    <w:rPr>
+      <w:sz w:val="24"/>
+      <w:szCs w:val="24"/>
+    </w:rPr>
   </w:style>
 </w:styles>
 </file>
@@ -2323,16 +2197,13 @@
 </file>
 
 <file path=customXml/item1.xml><?xml version="1.0" encoding="utf-8"?>
-<go:gDocsCustomXmlDataStorage xmlns:go="http://customooxmlschemas.google.com/" xmlns:r="http://schemas.openxmlformats.org/officeDocument/2006/relationships" uri="GoogleDocsCustomDataVersion2">
-  <go:docsCustomData xmlns:go="http://customooxmlschemas.google.com/" roundtripDataSignature="AMtx7mjOZkChEltZMyWcYOJwYSGSGqV1+A==">CgMxLjAyCGguZ2pkZ3hzOAByITFRTF9wdlZXNURFa3V5dEQyY2pqVWU2dmZlODliaVRPMw==</go:docsCustomData>
-</go:gDocsCustomXmlDataStorage>
+<b:Sources xmlns:b="http://schemas.openxmlformats.org/officeDocument/2006/bibliography" xmlns="http://schemas.openxmlformats.org/officeDocument/2006/bibliography" SelectedStyle="\APASixthEditionOfficeOnline.xsl" StyleName="APA" Version="6"/>
 </file>
 
 <file path=customXml/itemProps1.xml><?xml version="1.0" encoding="utf-8"?>
-<ds:datastoreItem xmlns:ds="http://schemas.openxmlformats.org/officeDocument/2006/customXml" ds:itemID="{11111111-1234-1234-1234-123412341234}">
+<ds:datastoreItem xmlns:ds="http://schemas.openxmlformats.org/officeDocument/2006/customXml" ds:itemID="{EA19FE7B-64CF-4B5D-A597-04421DD7BBD8}">
   <ds:schemaRefs>
-    <ds:schemaRef ds:uri="http://customooxmlschemas.google.com/"/>
-    <ds:schemaRef ds:uri="http://schemas.openxmlformats.org/officeDocument/2006/relationships"/>
+    <ds:schemaRef ds:uri="http://schemas.openxmlformats.org/officeDocument/2006/bibliography"/>
   </ds:schemaRefs>
 </ds:datastoreItem>
 </file>
</xml_diff>

<commit_message>
Update NDA template with latest changes
</commit_message>
<xml_diff>
--- a/app/templates/nda_template.docx
+++ b/app/templates/nda_template.docx
@@ -110,7 +110,7 @@
         <w:t>{{ party2_state }}</w:t>
       </w:r>
       <w:r>
-        <w:t xml:space="preserve">  </w:t>
+        <w:t xml:space="preserve"> </w:t>
       </w:r>
       <w:r>
         <w:rPr>
@@ -780,29 +780,7 @@
                 <w:sz w:val="21"/>
                 <w:szCs w:val="21"/>
               </w:rPr>
-              <w:t>{{ party</w:t>
-            </w:r>
-            <w:r>
-              <w:rPr>
-                <w:rFonts w:ascii="Helvetica Neue" w:hAnsi="Helvetica Neue"/>
-                <w:b/>
-                <w:bCs/>
-                <w:color w:val="0E0E0E"/>
-                <w:sz w:val="21"/>
-                <w:szCs w:val="21"/>
-              </w:rPr>
-              <w:t>1</w:t>
-            </w:r>
-            <w:r>
-              <w:rPr>
-                <w:rFonts w:ascii="Helvetica Neue" w:hAnsi="Helvetica Neue"/>
-                <w:b/>
-                <w:bCs/>
-                <w:color w:val="0E0E0E"/>
-                <w:sz w:val="21"/>
-                <w:szCs w:val="21"/>
-              </w:rPr>
-              <w:t>_name }}</w:t>
+              <w:t>{{ party1_name }}</w:t>
             </w:r>
             <w:r>
               <w:rPr>
@@ -841,13 +819,7 @@
               <w:rPr>
                 <w:b/>
               </w:rPr>
-              <w:t>:</w:t>
-            </w:r>
-            <w:r>
-              <w:rPr>
-                <w:b/>
-              </w:rPr>
-              <w:t>`</w:t>
+              <w:t>:`</w:t>
             </w:r>
           </w:p>
         </w:tc>

</xml_diff>

<commit_message>
Add conditional entity rendering to NDA
</commit_message>
<xml_diff>
--- a/app/templates/nda_template.docx
+++ b/app/templates/nda_template.docx
@@ -48,10 +48,10 @@
           <w:sz w:val="21"/>
           <w:szCs w:val="21"/>
         </w:rPr>
-        <w:t>{{ party1_name }}</w:t>
-      </w:r>
-      <w:r>
-        <w:t xml:space="preserve">, a </w:t>
+        <w:t>{{ party1_name }}{% if party1_entity != "Individual" %}, a {{ party1_state }} {{ party1_entity }}{% endif %}, whose address is {{ party1_address }}</w:t>
+      </w:r>
+      <w:r>
+        <w:t xml:space="preserve">, and </w:t>
       </w:r>
       <w:r>
         <w:rPr>
@@ -62,80 +62,7 @@
           <w:sz w:val="21"/>
           <w:szCs w:val="21"/>
         </w:rPr>
-        <w:t>{{ party1_state }} {{ party1_entity }}</w:t>
-      </w:r>
-      <w:r>
-        <w:t xml:space="preserve">, whose address is </w:t>
-      </w:r>
-      <w:r>
-        <w:rPr>
-          <w:rFonts w:ascii="Helvetica Neue" w:hAnsi="Helvetica Neue"/>
-          <w:b/>
-          <w:bCs/>
-          <w:color w:val="0E0E0E"/>
-          <w:sz w:val="21"/>
-          <w:szCs w:val="21"/>
-        </w:rPr>
-        <w:t>{{ party1_address }}</w:t>
-      </w:r>
-      <w:r>
-        <w:t xml:space="preserve">, and </w:t>
-      </w:r>
-      <w:r>
-        <w:rPr>
-          <w:rFonts w:ascii="Helvetica Neue" w:hAnsi="Helvetica Neue"/>
-          <w:b/>
-          <w:bCs/>
-          <w:color w:val="0E0E0E"/>
-          <w:sz w:val="21"/>
-          <w:szCs w:val="21"/>
-        </w:rPr>
-        <w:t>{{ party2_name }}</w:t>
-      </w:r>
-      <w:r>
-        <w:t>,</w:t>
-      </w:r>
-      <w:r>
-        <w:t xml:space="preserve"> a </w:t>
-      </w:r>
-      <w:r>
-        <w:rPr>
-          <w:rFonts w:ascii="Helvetica Neue" w:hAnsi="Helvetica Neue"/>
-          <w:b/>
-          <w:bCs/>
-          <w:color w:val="0E0E0E"/>
-          <w:sz w:val="21"/>
-          <w:szCs w:val="21"/>
-        </w:rPr>
-        <w:t>{{ party2_state }}</w:t>
-      </w:r>
-      <w:r>
-        <w:t xml:space="preserve"> </w:t>
-      </w:r>
-      <w:r>
-        <w:rPr>
-          <w:rFonts w:ascii="Helvetica Neue" w:hAnsi="Helvetica Neue"/>
-          <w:b/>
-          <w:bCs/>
-          <w:color w:val="0E0E0E"/>
-          <w:sz w:val="21"/>
-          <w:szCs w:val="21"/>
-        </w:rPr>
-        <w:t>{{ party2_entity }}</w:t>
-      </w:r>
-      <w:r>
-        <w:t xml:space="preserve">, whose address is </w:t>
-      </w:r>
-      <w:r>
-        <w:rPr>
-          <w:rFonts w:ascii="Helvetica Neue" w:hAnsi="Helvetica Neue"/>
-          <w:b/>
-          <w:bCs/>
-          <w:color w:val="0E0E0E"/>
-          <w:sz w:val="21"/>
-          <w:szCs w:val="21"/>
-        </w:rPr>
-        <w:t>{{ party2_address }}</w:t>
+        <w:t>{{ party2_name }}{% if party2_entity != "Individual" %}, a {{ party2_state }} {{ party2_entity }}{% endif %}, whose address is {{ party2_address }}</w:t>
       </w:r>
       <w:r>
         <w:t>.</w:t>
@@ -148,7 +75,15 @@
         <w:jc w:val="both"/>
       </w:pPr>
       <w:r>
-        <w:t>The above named parties</w:t>
+        <w:t xml:space="preserve">The </w:t>
+      </w:r>
+      <w:proofErr w:type="gramStart"/>
+      <w:r>
+        <w:t>above named</w:t>
+      </w:r>
+      <w:proofErr w:type="gramEnd"/>
+      <w:r>
+        <w:t xml:space="preserve"> parties</w:t>
       </w:r>
       <w:r>
         <w:t xml:space="preserve"> desire to engage in discussions regarding a potential agreement or other transaction between the parties (the “</w:t>
@@ -332,8 +267,13 @@
         <w:tab/>
       </w:r>
       <w:r>
-        <w:t>were, at the date of disclosure, or have subsequently become, generally known or available to the public through no act or failure to act by the receiving party;</w:t>
-      </w:r>
+        <w:t xml:space="preserve">were, at the date of disclosure, or have subsequently become, generally known or available to the public through no act or failure to act by the receiving </w:t>
+      </w:r>
+      <w:proofErr w:type="gramStart"/>
+      <w:r>
+        <w:t>party;</w:t>
+      </w:r>
+      <w:proofErr w:type="gramEnd"/>
     </w:p>
     <w:p>
       <w:pPr>
@@ -346,8 +286,13 @@
       </w:r>
       <w:r>
         <w:tab/>
-        <w:t>were rightfully known by the receiving party without restriction as to use or disclosure prior to receiving such information or materials from the disclosing party;</w:t>
-      </w:r>
+        <w:t xml:space="preserve">were rightfully known by the receiving party without restriction as to use or disclosure prior to receiving such information or materials from the disclosing </w:t>
+      </w:r>
+      <w:proofErr w:type="gramStart"/>
+      <w:r>
+        <w:t>party;</w:t>
+      </w:r>
+      <w:proofErr w:type="gramEnd"/>
     </w:p>
     <w:p>
       <w:pPr>
@@ -480,7 +425,15 @@
         <w:t xml:space="preserve">.  </w:t>
       </w:r>
       <w:r>
-        <w:t>Each party retains the right, in its sole discretion, to determine whether to disclose any Confidential Information to the other party.  This agreement imposes no obligation on either party to negotiate or enter into any other agreements or arrangements with the other party, whether or not related to the Purpose</w:t>
+        <w:t xml:space="preserve">Each party retains the right, in its sole discretion, to determine whether to disclose any Confidential Information to the other party.  This agreement imposes no obligation on either party to negotiate or enter into any other agreements or arrangements with the other party, </w:t>
+      </w:r>
+      <w:proofErr w:type="gramStart"/>
+      <w:r>
+        <w:t>whether or not</w:t>
+      </w:r>
+      <w:proofErr w:type="gramEnd"/>
+      <w:r>
+        <w:t xml:space="preserve"> related to the Purpose</w:t>
       </w:r>
       <w:r>
         <w:t>.</w:t>
@@ -573,7 +526,15 @@
         <w:t xml:space="preserve">.  </w:t>
       </w:r>
       <w:r>
-        <w:t xml:space="preserve">The term of this Agreement will commence on the Effective Date and expire three (3) years thereafter; </w:t>
+        <w:t xml:space="preserve">The term of this Agreement will commence on the Effective Date and expire three (3) years </w:t>
+      </w:r>
+      <w:proofErr w:type="gramStart"/>
+      <w:r>
+        <w:t>thereafter;</w:t>
+      </w:r>
+      <w:proofErr w:type="gramEnd"/>
+      <w:r>
+        <w:t xml:space="preserve"> </w:t>
       </w:r>
       <w:r>
         <w:rPr>
@@ -657,7 +618,15 @@
         <w:t>, without giving effect to any principles of conflict of laws that would lead to the application of the laws of another jurisdiction.  This Agreement is the complete and exclusive agreement between the parties with respect to its subject matter and supersedes all prior or contemporaneous agreements, communications and understandings, both oral and written, between the parties with respect to its subject matter.  This Agreement may be amended or modified only by a written document executed by duly authorized representatives of both parties.  If any provision of this Agreement is held invalid, illegal or unenforceable, that provision will be enforced to the maximum extent permitted by law, given the fundamental intentions of the parties, and the remaining provisions of this Agreement will remain in full force and effect.  Neither party may assign or transfer any rights or obligations under this Agreement, by operation of law or otherwise, without the other party’s prior written consent, and any attempted assignment without such consent will be void.</w:t>
       </w:r>
       <w:r>
-        <w:t xml:space="preserve">  Notwithstanding the foregoing, either party may, without such consent, assign this Agreement to a third party that succeeds to all or substantially all of the assigning party’s business and assets relating to the subject matter of this Agreement, whether by sale, merger, operation of law or otherwise.</w:t>
+        <w:t xml:space="preserve">  Notwithstanding the foregoing, either party may, without such consent, assign this Agreement to a third party that succeeds to all or substantially </w:t>
+      </w:r>
+      <w:proofErr w:type="gramStart"/>
+      <w:r>
+        <w:t>all of</w:t>
+      </w:r>
+      <w:proofErr w:type="gramEnd"/>
+      <w:r>
+        <w:t xml:space="preserve"> the assigning party’s business and assets relating to the subject matter of this Agreement, whether by sale, merger, operation of law or otherwise.</w:t>
       </w:r>
       <w:r>
         <w:t xml:space="preserve">  Subject to the foregoing, this Agreement is binding upon and will inure to the benefit of each of the parties and their respective successors and permitted assigns. This Agreement may be executed in counterparts, each of which will be deemed an original, and all of which together will constitute one and the same instrument</w:t>
@@ -771,6 +740,7 @@
                 <w:tab w:val="left" w:leader="underscore" w:pos="9072"/>
               </w:tabs>
             </w:pPr>
+            <w:proofErr w:type="gramStart"/>
             <w:r>
               <w:rPr>
                 <w:rFonts w:ascii="Helvetica Neue" w:hAnsi="Helvetica Neue"/>
@@ -780,7 +750,19 @@
                 <w:sz w:val="21"/>
                 <w:szCs w:val="21"/>
               </w:rPr>
-              <w:t>{{ party1_name }}</w:t>
+              <w:t>{{ party</w:t>
+            </w:r>
+            <w:proofErr w:type="gramEnd"/>
+            <w:r>
+              <w:rPr>
+                <w:rFonts w:ascii="Helvetica Neue" w:hAnsi="Helvetica Neue"/>
+                <w:b/>
+                <w:bCs/>
+                <w:color w:val="0E0E0E"/>
+                <w:sz w:val="21"/>
+                <w:szCs w:val="21"/>
+              </w:rPr>
+              <w:t>1_name }}</w:t>
             </w:r>
             <w:r>
               <w:rPr>
@@ -804,6 +786,7 @@
               </w:tabs>
               <w:jc w:val="both"/>
             </w:pPr>
+            <w:proofErr w:type="gramStart"/>
             <w:r>
               <w:rPr>
                 <w:rFonts w:ascii="Helvetica Neue" w:hAnsi="Helvetica Neue"/>
@@ -813,7 +796,31 @@
                 <w:sz w:val="21"/>
                 <w:szCs w:val="21"/>
               </w:rPr>
-              <w:t>{{ party2_name }}</w:t>
+              <w:t>{{ party</w:t>
+            </w:r>
+            <w:proofErr w:type="gramEnd"/>
+            <w:r>
+              <w:rPr>
+                <w:rFonts w:ascii="Helvetica Neue" w:hAnsi="Helvetica Neue"/>
+                <w:b/>
+                <w:bCs/>
+                <w:color w:val="0E0E0E"/>
+                <w:sz w:val="21"/>
+                <w:szCs w:val="21"/>
+              </w:rPr>
+              <w:t>2_</w:t>
+            </w:r>
+            <w:proofErr w:type="gramStart"/>
+            <w:r>
+              <w:rPr>
+                <w:rFonts w:ascii="Helvetica Neue" w:hAnsi="Helvetica Neue"/>
+                <w:b/>
+                <w:bCs/>
+                <w:color w:val="0E0E0E"/>
+                <w:sz w:val="21"/>
+                <w:szCs w:val="21"/>
+              </w:rPr>
+              <w:t>name }}</w:t>
             </w:r>
             <w:r>
               <w:rPr>
@@ -821,6 +828,7 @@
               </w:rPr>
               <w:t>:`</w:t>
             </w:r>
+            <w:proofErr w:type="gramEnd"/>
           </w:p>
         </w:tc>
       </w:tr>

</xml_diff>

<commit_message>
Update template: add lower() logic for Individual entity type
</commit_message>
<xml_diff>
--- a/app/templates/nda_template.docx
+++ b/app/templates/nda_template.docx
@@ -40,18 +40,10 @@
         <w:t>”) is entered into and made effective as of __________, 20__, b</w:t>
       </w:r>
       <w:r>
-        <w:t xml:space="preserve">etween </w:t>
-      </w:r>
-      <w:r>
-        <w:rPr>
-          <w:rFonts w:ascii="Helvetica Neue" w:hAnsi="Helvetica Neue"/>
-          <w:b/>
-          <w:bCs/>
-          <w:color w:val="0E0E0E"/>
-          <w:sz w:val="21"/>
-          <w:szCs w:val="21"/>
-        </w:rPr>
-        <w:t>{{ party1_name }}</w:t>
+        <w:t>e</w:t>
+      </w:r>
+      <w:r>
+        <w:t xml:space="preserve">tween </w:t>
       </w:r>
       <w:r>
         <w:rPr>
@@ -60,24 +52,13 @@
           <w:sz w:val="21"/>
           <w:szCs w:val="21"/>
         </w:rPr>
-        <w:t>{% if party1_entity != "Individual" %}, a {{ party1_state }} {{ party1_entity }}{% endif %}, whose address is {{ party1_address }}</w:t>
+        <w:t>{{ party1_name }}{% if party1_entity.lower() != "individual" %}, a {{ party1_state }} {{ party1_entity }}{% endif %}, whose address is {{ party1_address }}</w:t>
       </w:r>
       <w:r>
         <w:t>, and</w:t>
       </w:r>
       <w:r>
         <w:t xml:space="preserve"> </w:t>
-      </w:r>
-      <w:r>
-        <w:rPr>
-          <w:rFonts w:ascii="Helvetica Neue" w:hAnsi="Helvetica Neue"/>
-          <w:b/>
-          <w:bCs/>
-          <w:color w:val="0E0E0E"/>
-          <w:sz w:val="21"/>
-          <w:szCs w:val="21"/>
-        </w:rPr>
-        <w:t>{{ party2_name }}</w:t>
       </w:r>
       <w:r>
         <w:rPr>
@@ -86,7 +67,7 @@
           <w:sz w:val="21"/>
           <w:szCs w:val="21"/>
         </w:rPr>
-        <w:t>{% if party2_entity != "Individual" %}, a {{ party2_state }} {{ party2_entity }}{% endif %}, whose address is {{ party2_address }}</w:t>
+        <w:t>{{ party2_name }}{% if party2_entity.lower() != "individual" %}, a {{ party2_state }} {{ party2_entity }}{% endif %}, whose address is {{ party2_address }}</w:t>
       </w:r>
       <w:r>
         <w:t>.</w:t>

</xml_diff>